<commit_message>
added new window forms
</commit_message>
<xml_diff>
--- a/v3/разделы/buffer.docx
+++ b/v3/разделы/buffer.docx
@@ -4,32 +4,778 @@
   <w:body>
     <w:p>
       <w:pPr>
+        <w:pStyle w:val="a3"/>
+        <w:spacing w:after="0" w:line="276" w:lineRule="auto"/>
+        <w:ind w:left="0" w:firstLine="709"/>
+        <w:jc w:val="both"/>
+        <w:rPr>
+          <w:rFonts w:ascii="Times New Roman" w:hAnsi="Times New Roman" w:cs="Times New Roman"/>
+          <w:sz w:val="28"/>
+          <w:szCs w:val="28"/>
+        </w:rPr>
+      </w:pPr>
+      <w:bookmarkStart w:id="0" w:name="_Hlk155981638"/>
+      <w:r>
+        <w:rPr>
+          <w:rFonts w:ascii="Times New Roman" w:hAnsi="Times New Roman" w:cs="Times New Roman"/>
+          <w:sz w:val="28"/>
+          <w:szCs w:val="28"/>
+        </w:rPr>
+        <w:t xml:space="preserve">На рисунке 12 представлена таблица, предоставляющая данные о посещении конкретного работника помещений за определённую дату. </w:t>
+      </w:r>
+      <w:bookmarkEnd w:id="0"/>
+      <w:r>
+        <w:rPr>
+          <w:rFonts w:ascii="Times New Roman" w:hAnsi="Times New Roman" w:cs="Times New Roman"/>
+          <w:sz w:val="28"/>
+          <w:szCs w:val="28"/>
+        </w:rPr>
+        <w:t>Состоит из 3 столбцов:</w:t>
+      </w:r>
+    </w:p>
+    <w:p>
+      <w:pPr>
+        <w:pStyle w:val="a3"/>
+        <w:spacing w:after="0" w:line="276" w:lineRule="auto"/>
+        <w:ind w:left="0" w:firstLine="709"/>
+        <w:jc w:val="both"/>
+        <w:rPr>
+          <w:rFonts w:ascii="Times New Roman" w:hAnsi="Times New Roman" w:cs="Times New Roman"/>
+          <w:sz w:val="28"/>
+          <w:szCs w:val="28"/>
+        </w:rPr>
+      </w:pPr>
+      <w:r>
+        <w:rPr>
+          <w:rFonts w:ascii="Times New Roman" w:hAnsi="Times New Roman" w:cs="Times New Roman"/>
+          <w:sz w:val="28"/>
+          <w:szCs w:val="28"/>
+        </w:rPr>
+        <w:t>–</w:t>
+      </w:r>
+      <w:r>
+        <w:rPr>
+          <w:rFonts w:ascii="Times New Roman" w:hAnsi="Times New Roman" w:cs="Times New Roman"/>
+          <w:sz w:val="28"/>
+          <w:szCs w:val="28"/>
+        </w:rPr>
+        <w:t xml:space="preserve"> «</w:t>
+      </w:r>
+      <w:r>
+        <w:rPr>
+          <w:rFonts w:ascii="Times New Roman" w:hAnsi="Times New Roman" w:cs="Times New Roman"/>
+          <w:sz w:val="28"/>
+          <w:szCs w:val="28"/>
+          <w:lang w:val="en-US"/>
+        </w:rPr>
+        <w:t>Datetime</w:t>
+      </w:r>
+      <w:r>
+        <w:rPr>
+          <w:rFonts w:ascii="Times New Roman" w:hAnsi="Times New Roman" w:cs="Times New Roman"/>
+          <w:sz w:val="28"/>
+          <w:szCs w:val="28"/>
+        </w:rPr>
+        <w:t>»</w:t>
+      </w:r>
+      <w:r>
+        <w:rPr>
+          <w:rFonts w:ascii="Times New Roman" w:hAnsi="Times New Roman" w:cs="Times New Roman"/>
+          <w:sz w:val="28"/>
+          <w:szCs w:val="28"/>
+        </w:rPr>
+        <w:t xml:space="preserve"> </w:t>
+      </w:r>
+      <w:r>
+        <w:rPr>
+          <w:rFonts w:ascii="Times New Roman" w:hAnsi="Times New Roman" w:cs="Times New Roman"/>
+          <w:sz w:val="28"/>
+          <w:szCs w:val="28"/>
+        </w:rPr>
+        <w:t>–</w:t>
+      </w:r>
+      <w:r>
+        <w:rPr>
+          <w:rFonts w:ascii="Times New Roman" w:hAnsi="Times New Roman" w:cs="Times New Roman"/>
+          <w:sz w:val="28"/>
+          <w:szCs w:val="28"/>
+        </w:rPr>
+        <w:t xml:space="preserve"> временная метка, в которой было зафиксирован работник;</w:t>
+      </w:r>
+    </w:p>
+    <w:p>
+      <w:pPr>
+        <w:pStyle w:val="a3"/>
+        <w:spacing w:after="0" w:line="276" w:lineRule="auto"/>
+        <w:ind w:left="0" w:firstLine="709"/>
+        <w:jc w:val="both"/>
+        <w:rPr>
+          <w:rFonts w:ascii="Times New Roman" w:hAnsi="Times New Roman" w:cs="Times New Roman"/>
+          <w:sz w:val="28"/>
+          <w:szCs w:val="28"/>
+        </w:rPr>
+      </w:pPr>
+      <w:r>
+        <w:rPr>
+          <w:rFonts w:ascii="Times New Roman" w:hAnsi="Times New Roman" w:cs="Times New Roman"/>
+          <w:sz w:val="28"/>
+          <w:szCs w:val="28"/>
+        </w:rPr>
+        <w:t>–</w:t>
+      </w:r>
+      <w:r>
+        <w:rPr>
+          <w:rFonts w:ascii="Times New Roman" w:hAnsi="Times New Roman" w:cs="Times New Roman"/>
+          <w:sz w:val="28"/>
+          <w:szCs w:val="28"/>
+        </w:rPr>
+        <w:t xml:space="preserve"> «</w:t>
+      </w:r>
+      <w:r>
+        <w:rPr>
+          <w:rFonts w:ascii="Times New Roman" w:hAnsi="Times New Roman" w:cs="Times New Roman"/>
+          <w:sz w:val="28"/>
+          <w:szCs w:val="28"/>
+          <w:lang w:val="en-US"/>
+        </w:rPr>
+        <w:t>Cabinet</w:t>
+      </w:r>
+      <w:r>
+        <w:rPr>
+          <w:rFonts w:ascii="Times New Roman" w:hAnsi="Times New Roman" w:cs="Times New Roman"/>
+          <w:sz w:val="28"/>
+          <w:szCs w:val="28"/>
+        </w:rPr>
+        <w:t xml:space="preserve"> </w:t>
+      </w:r>
+      <w:r>
+        <w:rPr>
+          <w:rFonts w:ascii="Times New Roman" w:hAnsi="Times New Roman" w:cs="Times New Roman"/>
+          <w:sz w:val="28"/>
+          <w:szCs w:val="28"/>
+          <w:lang w:val="en-US"/>
+        </w:rPr>
+        <w:t>number</w:t>
+      </w:r>
+      <w:r>
+        <w:rPr>
+          <w:rFonts w:ascii="Times New Roman" w:hAnsi="Times New Roman" w:cs="Times New Roman"/>
+          <w:sz w:val="28"/>
+          <w:szCs w:val="28"/>
+        </w:rPr>
+        <w:t xml:space="preserve">» </w:t>
+      </w:r>
+      <w:r>
+        <w:rPr>
+          <w:rFonts w:ascii="Times New Roman" w:hAnsi="Times New Roman" w:cs="Times New Roman"/>
+          <w:sz w:val="28"/>
+          <w:szCs w:val="28"/>
+        </w:rPr>
+        <w:t>–</w:t>
+      </w:r>
+      <w:r>
+        <w:rPr>
+          <w:rFonts w:ascii="Times New Roman" w:hAnsi="Times New Roman" w:cs="Times New Roman"/>
+          <w:sz w:val="28"/>
+          <w:szCs w:val="28"/>
+        </w:rPr>
+        <w:t xml:space="preserve"> идентификатор кабинета, в который зашёл или вышел работник;</w:t>
+      </w:r>
+    </w:p>
+    <w:p>
+      <w:pPr>
+        <w:pStyle w:val="a3"/>
+        <w:spacing w:after="0" w:line="276" w:lineRule="auto"/>
+        <w:ind w:left="0" w:firstLine="709"/>
+        <w:jc w:val="both"/>
+        <w:rPr>
+          <w:rFonts w:ascii="Times New Roman" w:hAnsi="Times New Roman" w:cs="Times New Roman"/>
+          <w:sz w:val="28"/>
+          <w:szCs w:val="28"/>
+        </w:rPr>
+      </w:pPr>
+      <w:r>
+        <w:rPr>
+          <w:rFonts w:ascii="Times New Roman" w:hAnsi="Times New Roman" w:cs="Times New Roman"/>
+          <w:sz w:val="28"/>
+          <w:szCs w:val="28"/>
+        </w:rPr>
+        <w:t>–</w:t>
+      </w:r>
+      <w:r>
+        <w:rPr>
+          <w:rFonts w:ascii="Times New Roman" w:hAnsi="Times New Roman" w:cs="Times New Roman"/>
+          <w:sz w:val="28"/>
+          <w:szCs w:val="28"/>
+        </w:rPr>
+        <w:t xml:space="preserve"> «</w:t>
+      </w:r>
+      <w:r>
+        <w:rPr>
+          <w:rFonts w:ascii="Times New Roman" w:hAnsi="Times New Roman" w:cs="Times New Roman"/>
+          <w:sz w:val="28"/>
+          <w:szCs w:val="28"/>
+          <w:lang w:val="en-US"/>
+        </w:rPr>
+        <w:t>Direction</w:t>
+      </w:r>
+      <w:r>
+        <w:rPr>
+          <w:rFonts w:ascii="Times New Roman" w:hAnsi="Times New Roman" w:cs="Times New Roman"/>
+          <w:sz w:val="28"/>
+          <w:szCs w:val="28"/>
+        </w:rPr>
+        <w:t>»</w:t>
+      </w:r>
+      <w:r>
+        <w:rPr>
+          <w:rFonts w:ascii="Times New Roman" w:hAnsi="Times New Roman" w:cs="Times New Roman"/>
+          <w:sz w:val="28"/>
+          <w:szCs w:val="28"/>
+        </w:rPr>
+        <w:t xml:space="preserve"> </w:t>
+      </w:r>
+      <w:r>
+        <w:rPr>
+          <w:rFonts w:ascii="Times New Roman" w:hAnsi="Times New Roman" w:cs="Times New Roman"/>
+          <w:sz w:val="28"/>
+          <w:szCs w:val="28"/>
+        </w:rPr>
+        <w:t>–</w:t>
+      </w:r>
+      <w:r>
+        <w:rPr>
+          <w:rFonts w:ascii="Times New Roman" w:hAnsi="Times New Roman" w:cs="Times New Roman"/>
+          <w:sz w:val="28"/>
+          <w:szCs w:val="28"/>
+        </w:rPr>
+        <w:t xml:space="preserve"> показывает направление движения работника: зелёный цвет </w:t>
+      </w:r>
+      <w:r>
+        <w:rPr>
+          <w:rFonts w:ascii="Times New Roman" w:hAnsi="Times New Roman" w:cs="Times New Roman"/>
+          <w:sz w:val="28"/>
+          <w:szCs w:val="28"/>
+        </w:rPr>
+        <w:t>–</w:t>
+      </w:r>
+      <w:r>
+        <w:rPr>
+          <w:rFonts w:ascii="Times New Roman" w:hAnsi="Times New Roman" w:cs="Times New Roman"/>
+          <w:sz w:val="28"/>
+          <w:szCs w:val="28"/>
+        </w:rPr>
+        <w:t xml:space="preserve"> внутрь помещения, красный </w:t>
+      </w:r>
+      <w:r>
+        <w:rPr>
+          <w:rFonts w:ascii="Times New Roman" w:hAnsi="Times New Roman" w:cs="Times New Roman"/>
+          <w:sz w:val="28"/>
+          <w:szCs w:val="28"/>
+        </w:rPr>
+        <w:t>–</w:t>
+      </w:r>
+      <w:r>
+        <w:rPr>
+          <w:rFonts w:ascii="Times New Roman" w:hAnsi="Times New Roman" w:cs="Times New Roman"/>
+          <w:sz w:val="28"/>
+          <w:szCs w:val="28"/>
+        </w:rPr>
+        <w:t xml:space="preserve"> из помещения.</w:t>
+      </w:r>
+    </w:p>
+    <w:p>
+      <w:pPr>
+        <w:pStyle w:val="a3"/>
+        <w:spacing w:after="0" w:line="276" w:lineRule="auto"/>
+        <w:ind w:left="0" w:firstLine="709"/>
+        <w:jc w:val="both"/>
+        <w:rPr>
+          <w:rFonts w:ascii="Times New Roman" w:hAnsi="Times New Roman" w:cs="Times New Roman"/>
+          <w:sz w:val="28"/>
+          <w:szCs w:val="28"/>
+        </w:rPr>
+      </w:pPr>
+      <w:r>
+        <w:rPr>
+          <w:rFonts w:ascii="Times New Roman" w:hAnsi="Times New Roman" w:cs="Times New Roman"/>
+          <w:sz w:val="28"/>
+          <w:szCs w:val="28"/>
+        </w:rPr>
+        <w:t>На рисунке 1</w:t>
+      </w:r>
+      <w:r>
+        <w:rPr>
+          <w:rFonts w:ascii="Times New Roman" w:hAnsi="Times New Roman" w:cs="Times New Roman"/>
+          <w:sz w:val="28"/>
+          <w:szCs w:val="28"/>
+        </w:rPr>
+        <w:t>3</w:t>
+      </w:r>
+      <w:r>
+        <w:rPr>
+          <w:rFonts w:ascii="Times New Roman" w:hAnsi="Times New Roman" w:cs="Times New Roman"/>
+          <w:sz w:val="28"/>
+          <w:szCs w:val="28"/>
+        </w:rPr>
+        <w:t xml:space="preserve"> представлена таблица, предоставляющая данные о посещении конкретного работника помещений за определённую дату и в зависимости от определённого направления движения. Состоит из 2 столбцов:</w:t>
+      </w:r>
+    </w:p>
+    <w:p>
+      <w:pPr>
+        <w:pStyle w:val="a3"/>
+        <w:spacing w:after="0" w:line="276" w:lineRule="auto"/>
+        <w:ind w:left="0" w:firstLine="709"/>
+        <w:jc w:val="both"/>
+        <w:rPr>
+          <w:rFonts w:ascii="Times New Roman" w:hAnsi="Times New Roman" w:cs="Times New Roman"/>
+          <w:sz w:val="28"/>
+          <w:szCs w:val="28"/>
+        </w:rPr>
+      </w:pPr>
+      <w:r>
+        <w:rPr>
+          <w:rFonts w:ascii="Times New Roman" w:hAnsi="Times New Roman" w:cs="Times New Roman"/>
+          <w:sz w:val="28"/>
+          <w:szCs w:val="28"/>
+        </w:rPr>
+        <w:t>–</w:t>
+      </w:r>
+      <w:r>
+        <w:rPr>
+          <w:rFonts w:ascii="Times New Roman" w:hAnsi="Times New Roman" w:cs="Times New Roman"/>
+          <w:sz w:val="28"/>
+          <w:szCs w:val="28"/>
+        </w:rPr>
+        <w:t xml:space="preserve"> «</w:t>
+      </w:r>
+      <w:r>
+        <w:rPr>
+          <w:rFonts w:ascii="Times New Roman" w:hAnsi="Times New Roman" w:cs="Times New Roman"/>
+          <w:sz w:val="28"/>
+          <w:szCs w:val="28"/>
+          <w:lang w:val="en-US"/>
+        </w:rPr>
+        <w:t>Datetime</w:t>
+      </w:r>
+      <w:r>
+        <w:rPr>
+          <w:rFonts w:ascii="Times New Roman" w:hAnsi="Times New Roman" w:cs="Times New Roman"/>
+          <w:sz w:val="28"/>
+          <w:szCs w:val="28"/>
+        </w:rPr>
+        <w:t>»</w:t>
+      </w:r>
+      <w:r>
+        <w:rPr>
+          <w:rFonts w:ascii="Times New Roman" w:hAnsi="Times New Roman" w:cs="Times New Roman"/>
+          <w:sz w:val="28"/>
+          <w:szCs w:val="28"/>
+        </w:rPr>
+        <w:t xml:space="preserve"> </w:t>
+      </w:r>
+      <w:r>
+        <w:rPr>
+          <w:rFonts w:ascii="Times New Roman" w:hAnsi="Times New Roman" w:cs="Times New Roman"/>
+          <w:sz w:val="28"/>
+          <w:szCs w:val="28"/>
+        </w:rPr>
+        <w:t>–</w:t>
+      </w:r>
+      <w:r>
+        <w:rPr>
+          <w:rFonts w:ascii="Times New Roman" w:hAnsi="Times New Roman" w:cs="Times New Roman"/>
+          <w:sz w:val="28"/>
+          <w:szCs w:val="28"/>
+        </w:rPr>
+        <w:t xml:space="preserve"> временная метка, в которой было зафиксирован работник;</w:t>
+      </w:r>
+    </w:p>
+    <w:p>
+      <w:pPr>
+        <w:pStyle w:val="a3"/>
+        <w:spacing w:after="0" w:line="276" w:lineRule="auto"/>
+        <w:ind w:left="0" w:firstLine="709"/>
+        <w:jc w:val="both"/>
+        <w:rPr>
+          <w:rFonts w:ascii="Times New Roman" w:hAnsi="Times New Roman" w:cs="Times New Roman"/>
+          <w:sz w:val="28"/>
+          <w:szCs w:val="28"/>
+        </w:rPr>
+      </w:pPr>
+      <w:r>
+        <w:rPr>
+          <w:rFonts w:ascii="Times New Roman" w:hAnsi="Times New Roman" w:cs="Times New Roman"/>
+          <w:sz w:val="28"/>
+          <w:szCs w:val="28"/>
+        </w:rPr>
+        <w:t>–</w:t>
+      </w:r>
+      <w:r>
+        <w:rPr>
+          <w:rFonts w:ascii="Times New Roman" w:hAnsi="Times New Roman" w:cs="Times New Roman"/>
+          <w:sz w:val="28"/>
+          <w:szCs w:val="28"/>
+        </w:rPr>
+        <w:t xml:space="preserve"> «</w:t>
+      </w:r>
+      <w:r>
+        <w:rPr>
+          <w:rFonts w:ascii="Times New Roman" w:hAnsi="Times New Roman" w:cs="Times New Roman"/>
+          <w:sz w:val="28"/>
+          <w:szCs w:val="28"/>
+          <w:lang w:val="en-US"/>
+        </w:rPr>
+        <w:t>Cabinet</w:t>
+      </w:r>
+      <w:r>
+        <w:rPr>
+          <w:rFonts w:ascii="Times New Roman" w:hAnsi="Times New Roman" w:cs="Times New Roman"/>
+          <w:sz w:val="28"/>
+          <w:szCs w:val="28"/>
+        </w:rPr>
+        <w:t xml:space="preserve"> </w:t>
+      </w:r>
+      <w:r>
+        <w:rPr>
+          <w:rFonts w:ascii="Times New Roman" w:hAnsi="Times New Roman" w:cs="Times New Roman"/>
+          <w:sz w:val="28"/>
+          <w:szCs w:val="28"/>
+          <w:lang w:val="en-US"/>
+        </w:rPr>
+        <w:t>number</w:t>
+      </w:r>
+      <w:r>
+        <w:rPr>
+          <w:rFonts w:ascii="Times New Roman" w:hAnsi="Times New Roman" w:cs="Times New Roman"/>
+          <w:sz w:val="28"/>
+          <w:szCs w:val="28"/>
+        </w:rPr>
+        <w:t xml:space="preserve">» </w:t>
+      </w:r>
+      <w:r>
+        <w:rPr>
+          <w:rFonts w:ascii="Times New Roman" w:hAnsi="Times New Roman" w:cs="Times New Roman"/>
+          <w:sz w:val="28"/>
+          <w:szCs w:val="28"/>
+        </w:rPr>
+        <w:t>–</w:t>
+      </w:r>
+      <w:r>
+        <w:rPr>
+          <w:rFonts w:ascii="Times New Roman" w:hAnsi="Times New Roman" w:cs="Times New Roman"/>
+          <w:sz w:val="28"/>
+          <w:szCs w:val="28"/>
+        </w:rPr>
+        <w:t xml:space="preserve"> идентификатор кабинета, в который зашёл или вышел работник;</w:t>
+      </w:r>
+    </w:p>
+    <w:p>
+      <w:pPr>
+        <w:pStyle w:val="a3"/>
+        <w:spacing w:after="0" w:line="276" w:lineRule="auto"/>
+        <w:ind w:left="0" w:firstLine="709"/>
+        <w:jc w:val="both"/>
+        <w:rPr>
+          <w:rFonts w:ascii="Times New Roman" w:hAnsi="Times New Roman" w:cs="Times New Roman"/>
+          <w:sz w:val="28"/>
+          <w:szCs w:val="28"/>
+        </w:rPr>
+      </w:pPr>
+      <w:r>
+        <w:rPr>
+          <w:rFonts w:ascii="Times New Roman" w:hAnsi="Times New Roman" w:cs="Times New Roman"/>
+          <w:sz w:val="28"/>
+          <w:szCs w:val="28"/>
+        </w:rPr>
+        <w:t>На рисунке 1</w:t>
+      </w:r>
+      <w:r>
+        <w:rPr>
+          <w:rFonts w:ascii="Times New Roman" w:hAnsi="Times New Roman" w:cs="Times New Roman"/>
+          <w:sz w:val="28"/>
+          <w:szCs w:val="28"/>
+        </w:rPr>
+        <w:t>4</w:t>
+      </w:r>
+      <w:r>
+        <w:rPr>
+          <w:rFonts w:ascii="Times New Roman" w:hAnsi="Times New Roman" w:cs="Times New Roman"/>
+          <w:sz w:val="28"/>
+          <w:szCs w:val="28"/>
+        </w:rPr>
+        <w:t xml:space="preserve"> представлена таблица, предоставляющая данные о посещении работниками определённого помещений за определённую дату. Состоит из 3 столбцов:</w:t>
+      </w:r>
+    </w:p>
+    <w:p>
+      <w:pPr>
+        <w:pStyle w:val="a3"/>
+        <w:spacing w:after="0" w:line="276" w:lineRule="auto"/>
+        <w:ind w:left="0" w:firstLine="709"/>
+        <w:jc w:val="both"/>
+        <w:rPr>
+          <w:rFonts w:ascii="Times New Roman" w:hAnsi="Times New Roman" w:cs="Times New Roman"/>
+          <w:sz w:val="28"/>
+          <w:szCs w:val="28"/>
+        </w:rPr>
+      </w:pPr>
+      <w:r>
+        <w:rPr>
+          <w:rFonts w:ascii="Times New Roman" w:hAnsi="Times New Roman" w:cs="Times New Roman"/>
+          <w:sz w:val="28"/>
+          <w:szCs w:val="28"/>
+        </w:rPr>
+        <w:t>–</w:t>
+      </w:r>
+      <w:r>
+        <w:rPr>
+          <w:rFonts w:ascii="Times New Roman" w:hAnsi="Times New Roman" w:cs="Times New Roman"/>
+          <w:sz w:val="28"/>
+          <w:szCs w:val="28"/>
+        </w:rPr>
+        <w:t xml:space="preserve"> «</w:t>
+      </w:r>
+      <w:r>
+        <w:rPr>
+          <w:rFonts w:ascii="Times New Roman" w:hAnsi="Times New Roman" w:cs="Times New Roman"/>
+          <w:sz w:val="28"/>
+          <w:szCs w:val="28"/>
+          <w:lang w:val="en-US"/>
+        </w:rPr>
+        <w:t>Datetime</w:t>
+      </w:r>
+      <w:r>
+        <w:rPr>
+          <w:rFonts w:ascii="Times New Roman" w:hAnsi="Times New Roman" w:cs="Times New Roman"/>
+          <w:sz w:val="28"/>
+          <w:szCs w:val="28"/>
+        </w:rPr>
+        <w:t>»</w:t>
+      </w:r>
+      <w:r>
+        <w:rPr>
+          <w:rFonts w:ascii="Times New Roman" w:hAnsi="Times New Roman" w:cs="Times New Roman"/>
+          <w:sz w:val="28"/>
+          <w:szCs w:val="28"/>
+        </w:rPr>
+        <w:t xml:space="preserve"> </w:t>
+      </w:r>
+      <w:r>
+        <w:rPr>
+          <w:rFonts w:ascii="Times New Roman" w:hAnsi="Times New Roman" w:cs="Times New Roman"/>
+          <w:sz w:val="28"/>
+          <w:szCs w:val="28"/>
+        </w:rPr>
+        <w:t>–</w:t>
+      </w:r>
+      <w:r>
+        <w:rPr>
+          <w:rFonts w:ascii="Times New Roman" w:hAnsi="Times New Roman" w:cs="Times New Roman"/>
+          <w:sz w:val="28"/>
+          <w:szCs w:val="28"/>
+        </w:rPr>
+        <w:t xml:space="preserve"> временная метка, в которой было зафиксирован работник;</w:t>
+      </w:r>
+    </w:p>
+    <w:p>
+      <w:pPr>
+        <w:pStyle w:val="a3"/>
+        <w:spacing w:after="0" w:line="276" w:lineRule="auto"/>
+        <w:ind w:left="0" w:firstLine="709"/>
+        <w:jc w:val="both"/>
+        <w:rPr>
+          <w:rFonts w:ascii="Times New Roman" w:hAnsi="Times New Roman" w:cs="Times New Roman"/>
+          <w:sz w:val="28"/>
+          <w:szCs w:val="28"/>
+        </w:rPr>
+      </w:pPr>
+      <w:r>
+        <w:rPr>
+          <w:rFonts w:ascii="Times New Roman" w:hAnsi="Times New Roman" w:cs="Times New Roman"/>
+          <w:sz w:val="28"/>
+          <w:szCs w:val="28"/>
+        </w:rPr>
+        <w:t>–</w:t>
+      </w:r>
+      <w:r>
+        <w:rPr>
+          <w:rFonts w:ascii="Times New Roman" w:hAnsi="Times New Roman" w:cs="Times New Roman"/>
+          <w:sz w:val="28"/>
+          <w:szCs w:val="28"/>
+        </w:rPr>
+        <w:t xml:space="preserve"> «</w:t>
+      </w:r>
+      <w:r>
+        <w:rPr>
+          <w:rFonts w:ascii="Times New Roman" w:hAnsi="Times New Roman" w:cs="Times New Roman"/>
+          <w:sz w:val="28"/>
+          <w:szCs w:val="28"/>
+          <w:lang w:val="en-US"/>
+        </w:rPr>
+        <w:t>Personal</w:t>
+      </w:r>
+      <w:r>
+        <w:rPr>
+          <w:rFonts w:ascii="Times New Roman" w:hAnsi="Times New Roman" w:cs="Times New Roman"/>
+          <w:sz w:val="28"/>
+          <w:szCs w:val="28"/>
+        </w:rPr>
+        <w:t xml:space="preserve"> </w:t>
+      </w:r>
+      <w:r>
+        <w:rPr>
+          <w:rFonts w:ascii="Times New Roman" w:hAnsi="Times New Roman" w:cs="Times New Roman"/>
+          <w:sz w:val="28"/>
+          <w:szCs w:val="28"/>
+          <w:lang w:val="en-US"/>
+        </w:rPr>
+        <w:t>id</w:t>
+      </w:r>
+      <w:r>
+        <w:rPr>
+          <w:rFonts w:ascii="Times New Roman" w:hAnsi="Times New Roman" w:cs="Times New Roman"/>
+          <w:sz w:val="28"/>
+          <w:szCs w:val="28"/>
+        </w:rPr>
+        <w:t xml:space="preserve">» </w:t>
+      </w:r>
+      <w:r>
+        <w:rPr>
+          <w:rFonts w:ascii="Times New Roman" w:hAnsi="Times New Roman" w:cs="Times New Roman"/>
+          <w:sz w:val="28"/>
+          <w:szCs w:val="28"/>
+        </w:rPr>
+        <w:t>–</w:t>
+      </w:r>
+      <w:r>
+        <w:rPr>
+          <w:rFonts w:ascii="Times New Roman" w:hAnsi="Times New Roman" w:cs="Times New Roman"/>
+          <w:sz w:val="28"/>
+          <w:szCs w:val="28"/>
+        </w:rPr>
+        <w:t xml:space="preserve"> идентификатор работника, который зашёл или вышел из кабинета;</w:t>
+      </w:r>
+    </w:p>
+    <w:p>
+      <w:pPr>
+        <w:pStyle w:val="a3"/>
+        <w:spacing w:after="0" w:line="276" w:lineRule="auto"/>
+        <w:ind w:left="0" w:firstLine="709"/>
+        <w:jc w:val="both"/>
+        <w:rPr>
+          <w:rFonts w:ascii="Times New Roman" w:hAnsi="Times New Roman" w:cs="Times New Roman"/>
+          <w:sz w:val="28"/>
+          <w:szCs w:val="28"/>
+        </w:rPr>
+      </w:pPr>
+      <w:r>
+        <w:rPr>
+          <w:rFonts w:ascii="Times New Roman" w:hAnsi="Times New Roman" w:cs="Times New Roman"/>
+          <w:sz w:val="28"/>
+          <w:szCs w:val="28"/>
+        </w:rPr>
+        <w:t>–</w:t>
+      </w:r>
+      <w:r>
+        <w:rPr>
+          <w:rFonts w:ascii="Times New Roman" w:hAnsi="Times New Roman" w:cs="Times New Roman"/>
+          <w:sz w:val="28"/>
+          <w:szCs w:val="28"/>
+        </w:rPr>
+        <w:t xml:space="preserve"> «</w:t>
+      </w:r>
+      <w:r>
+        <w:rPr>
+          <w:rFonts w:ascii="Times New Roman" w:hAnsi="Times New Roman" w:cs="Times New Roman"/>
+          <w:sz w:val="28"/>
+          <w:szCs w:val="28"/>
+          <w:lang w:val="en-US"/>
+        </w:rPr>
+        <w:t>Direction</w:t>
+      </w:r>
+      <w:r>
+        <w:rPr>
+          <w:rFonts w:ascii="Times New Roman" w:hAnsi="Times New Roman" w:cs="Times New Roman"/>
+          <w:sz w:val="28"/>
+          <w:szCs w:val="28"/>
+        </w:rPr>
+        <w:t>»</w:t>
+      </w:r>
+      <w:r>
+        <w:rPr>
+          <w:rFonts w:ascii="Times New Roman" w:hAnsi="Times New Roman" w:cs="Times New Roman"/>
+          <w:sz w:val="28"/>
+          <w:szCs w:val="28"/>
+        </w:rPr>
+        <w:t xml:space="preserve"> </w:t>
+      </w:r>
+      <w:r>
+        <w:rPr>
+          <w:rFonts w:ascii="Times New Roman" w:hAnsi="Times New Roman" w:cs="Times New Roman"/>
+          <w:sz w:val="28"/>
+          <w:szCs w:val="28"/>
+        </w:rPr>
+        <w:t>–</w:t>
+      </w:r>
+      <w:r>
+        <w:rPr>
+          <w:rFonts w:ascii="Times New Roman" w:hAnsi="Times New Roman" w:cs="Times New Roman"/>
+          <w:sz w:val="28"/>
+          <w:szCs w:val="28"/>
+        </w:rPr>
+        <w:t xml:space="preserve"> показывает направление движения работника: зелёный цвет </w:t>
+      </w:r>
+      <w:r>
+        <w:rPr>
+          <w:rFonts w:ascii="Times New Roman" w:hAnsi="Times New Roman" w:cs="Times New Roman"/>
+          <w:sz w:val="28"/>
+          <w:szCs w:val="28"/>
+        </w:rPr>
+        <w:t>–</w:t>
+      </w:r>
+      <w:r>
+        <w:rPr>
+          <w:rFonts w:ascii="Times New Roman" w:hAnsi="Times New Roman" w:cs="Times New Roman"/>
+          <w:sz w:val="28"/>
+          <w:szCs w:val="28"/>
+        </w:rPr>
+        <w:t xml:space="preserve"> внутрь помещения, красный </w:t>
+      </w:r>
+      <w:r>
+        <w:rPr>
+          <w:rFonts w:ascii="Times New Roman" w:hAnsi="Times New Roman" w:cs="Times New Roman"/>
+          <w:sz w:val="28"/>
+          <w:szCs w:val="28"/>
+        </w:rPr>
+        <w:t>–</w:t>
+      </w:r>
+      <w:r>
+        <w:rPr>
+          <w:rFonts w:ascii="Times New Roman" w:hAnsi="Times New Roman" w:cs="Times New Roman"/>
+          <w:sz w:val="28"/>
+          <w:szCs w:val="28"/>
+        </w:rPr>
+        <w:t xml:space="preserve"> из помещения.</w:t>
+      </w:r>
+    </w:p>
+    <w:p>
+      <w:pPr>
         <w:spacing w:after="0" w:line="276" w:lineRule="auto"/>
         <w:ind w:firstLine="709"/>
         <w:contextualSpacing/>
         <w:jc w:val="both"/>
         <w:rPr>
           <w:rFonts w:ascii="Times New Roman" w:hAnsi="Times New Roman" w:cs="Times New Roman"/>
-          <w:sz w:val="28"/>
-          <w:szCs w:val="28"/>
-        </w:rPr>
-      </w:pPr>
-      <w:bookmarkStart w:id="0" w:name="_Hlk155457963"/>
-      <w:bookmarkStart w:id="1" w:name="_Hlk155457992"/>
-      <w:bookmarkEnd w:id="1"/>
-      <w:r>
-        <w:rPr>
-          <w:rFonts w:ascii="Times New Roman" w:hAnsi="Times New Roman" w:cs="Times New Roman"/>
-          <w:sz w:val="28"/>
-          <w:szCs w:val="28"/>
-        </w:rPr>
-        <w:t>Страница содержит следующие элементы:</w:t>
-      </w:r>
+          <w:b/>
+          <w:bCs/>
+          <w:sz w:val="28"/>
+          <w:szCs w:val="28"/>
+        </w:rPr>
+      </w:pPr>
     </w:p>
     <w:p>
       <w:pPr>
         <w:spacing w:after="0" w:line="276" w:lineRule="auto"/>
-        <w:ind w:firstLine="709"/>
         <w:contextualSpacing/>
         <w:jc w:val="both"/>
         <w:rPr>
@@ -40,65 +786,13 @@
       </w:pPr>
       <w:r>
         <w:rPr>
-          <w:rFonts w:ascii="Times New Roman" w:hAnsi="Times New Roman" w:cs="Times New Roman"/>
-          <w:sz w:val="28"/>
-          <w:szCs w:val="28"/>
-        </w:rPr>
-        <w:t>- навигационная панель (см. рисунок 1</w:t>
-      </w:r>
-      <w:r>
-        <w:rPr>
-          <w:rFonts w:ascii="Times New Roman" w:hAnsi="Times New Roman" w:cs="Times New Roman"/>
-          <w:sz w:val="28"/>
-          <w:szCs w:val="28"/>
-        </w:rPr>
-        <w:t>2</w:t>
-      </w:r>
-      <w:r>
-        <w:rPr>
-          <w:rFonts w:ascii="Times New Roman" w:hAnsi="Times New Roman" w:cs="Times New Roman"/>
-          <w:sz w:val="28"/>
-          <w:szCs w:val="28"/>
-        </w:rPr>
-        <w:t>), предназначенная для переключения между разделами;</w:t>
-      </w:r>
-    </w:p>
-    <w:bookmarkEnd w:id="0"/>
-    <w:p>
-      <w:pPr>
-        <w:spacing w:after="0" w:line="276" w:lineRule="auto"/>
-        <w:ind w:firstLine="709"/>
-        <w:contextualSpacing/>
-        <w:jc w:val="both"/>
-        <w:rPr>
-          <w:rFonts w:ascii="Times New Roman" w:hAnsi="Times New Roman" w:cs="Times New Roman"/>
-          <w:sz w:val="28"/>
-          <w:szCs w:val="28"/>
-        </w:rPr>
-      </w:pPr>
-    </w:p>
-    <w:p>
-      <w:pPr>
-        <w:spacing w:after="0" w:line="276" w:lineRule="auto"/>
-        <w:ind w:firstLine="709"/>
-        <w:contextualSpacing/>
-        <w:jc w:val="center"/>
-        <w:rPr>
-          <w:rFonts w:ascii="Times New Roman" w:hAnsi="Times New Roman" w:cs="Times New Roman"/>
-          <w:sz w:val="28"/>
-          <w:szCs w:val="28"/>
-        </w:rPr>
-      </w:pPr>
-      <w:bookmarkStart w:id="2" w:name="_Hlk155458053"/>
-      <w:r>
-        <w:rPr>
           <w:noProof/>
         </w:rPr>
         <w:drawing>
-          <wp:inline distT="0" distB="0" distL="0" distR="0" wp14:anchorId="3D0A3E43" wp14:editId="4D0356D9">
-            <wp:extent cx="2343150" cy="4267200"/>
-            <wp:effectExtent l="0" t="0" r="0" b="0"/>
-            <wp:docPr id="6" name="Рисунок 6"/>
+          <wp:inline distT="0" distB="0" distL="0" distR="0" wp14:anchorId="46E81698" wp14:editId="50B78DD3">
+            <wp:extent cx="5940425" cy="2128520"/>
+            <wp:effectExtent l="0" t="0" r="3175" b="5080"/>
+            <wp:docPr id="12" name="Рисунок 12"/>
             <wp:cNvGraphicFramePr>
               <a:graphicFrameLocks xmlns:a="http://schemas.openxmlformats.org/drawingml/2006/main" noChangeAspect="1"/>
             </wp:cNvGraphicFramePr>
@@ -118,7 +812,7 @@
                   <pic:spPr>
                     <a:xfrm>
                       <a:off x="0" y="0"/>
-                      <a:ext cx="2343150" cy="4267200"/>
+                      <a:ext cx="5940425" cy="2128520"/>
                     </a:xfrm>
                     <a:prstGeom prst="rect">
                       <a:avLst/>
@@ -148,643 +842,8 @@
           <w:sz w:val="28"/>
           <w:szCs w:val="28"/>
         </w:rPr>
-        <w:t>Рисунок 1</w:t>
-      </w:r>
-      <w:r>
-        <w:rPr>
-          <w:rFonts w:ascii="Times New Roman" w:hAnsi="Times New Roman" w:cs="Times New Roman"/>
-          <w:sz w:val="28"/>
-          <w:szCs w:val="28"/>
-        </w:rPr>
-        <w:t>2</w:t>
-      </w:r>
-      <w:r>
-        <w:rPr>
-          <w:rFonts w:ascii="Times New Roman" w:hAnsi="Times New Roman" w:cs="Times New Roman"/>
-          <w:sz w:val="28"/>
-          <w:szCs w:val="28"/>
-        </w:rPr>
-        <w:t xml:space="preserve"> – Навигационная панель</w:t>
-      </w:r>
-    </w:p>
-    <w:bookmarkEnd w:id="2"/>
-    <w:p>
-      <w:pPr>
-        <w:spacing w:after="0" w:line="276" w:lineRule="auto"/>
-        <w:ind w:firstLine="709"/>
-        <w:contextualSpacing/>
-        <w:jc w:val="both"/>
-        <w:rPr>
-          <w:rFonts w:ascii="Times New Roman" w:hAnsi="Times New Roman" w:cs="Times New Roman"/>
-          <w:sz w:val="28"/>
-          <w:szCs w:val="28"/>
-        </w:rPr>
-      </w:pPr>
-    </w:p>
-    <w:p>
-      <w:pPr>
-        <w:spacing w:after="0" w:line="276" w:lineRule="auto"/>
-        <w:ind w:firstLine="709"/>
-        <w:contextualSpacing/>
-        <w:jc w:val="both"/>
-        <w:rPr>
-          <w:rFonts w:ascii="Times New Roman" w:hAnsi="Times New Roman" w:cs="Times New Roman"/>
-          <w:sz w:val="28"/>
-          <w:szCs w:val="28"/>
-        </w:rPr>
-      </w:pPr>
-      <w:bookmarkStart w:id="3" w:name="_Hlk155458002"/>
-      <w:r>
-        <w:rPr>
-          <w:rFonts w:ascii="Times New Roman" w:hAnsi="Times New Roman" w:cs="Times New Roman"/>
-          <w:sz w:val="28"/>
-          <w:szCs w:val="28"/>
-        </w:rPr>
-        <w:t>Остальная часть страницы предназначена для отображения разделов страницы. Далее описывается отображение отделов страницы.</w:t>
-      </w:r>
-    </w:p>
-    <w:p>
-      <w:pPr>
-        <w:spacing w:after="0" w:line="276" w:lineRule="auto"/>
-        <w:ind w:firstLine="709"/>
-        <w:contextualSpacing/>
-        <w:jc w:val="both"/>
-        <w:rPr>
-          <w:rFonts w:ascii="Times New Roman" w:hAnsi="Times New Roman" w:cs="Times New Roman"/>
-          <w:sz w:val="28"/>
-          <w:szCs w:val="28"/>
-        </w:rPr>
-      </w:pPr>
-      <w:bookmarkStart w:id="4" w:name="_Hlk155458019"/>
-      <w:bookmarkEnd w:id="3"/>
-      <w:r>
-        <w:rPr>
-          <w:rFonts w:ascii="Times New Roman" w:hAnsi="Times New Roman" w:cs="Times New Roman"/>
-          <w:sz w:val="28"/>
-          <w:szCs w:val="28"/>
-        </w:rPr>
-        <w:t>Раздел «</w:t>
-      </w:r>
-      <w:r>
-        <w:rPr>
-          <w:rFonts w:ascii="Times New Roman" w:hAnsi="Times New Roman" w:cs="Times New Roman"/>
-          <w:sz w:val="28"/>
-          <w:szCs w:val="28"/>
-          <w:lang w:val="en-US"/>
-        </w:rPr>
-        <w:t>Personal</w:t>
-      </w:r>
-      <w:r>
-        <w:rPr>
-          <w:rFonts w:ascii="Times New Roman" w:hAnsi="Times New Roman" w:cs="Times New Roman"/>
-          <w:sz w:val="28"/>
-          <w:szCs w:val="28"/>
-        </w:rPr>
-        <w:t xml:space="preserve"> </w:t>
-      </w:r>
-      <w:r>
-        <w:rPr>
-          <w:rFonts w:ascii="Times New Roman" w:hAnsi="Times New Roman" w:cs="Times New Roman"/>
-          <w:sz w:val="28"/>
-          <w:szCs w:val="28"/>
-          <w:lang w:val="en-US"/>
-        </w:rPr>
-        <w:t>info</w:t>
-      </w:r>
-      <w:r>
-        <w:rPr>
-          <w:rFonts w:ascii="Times New Roman" w:hAnsi="Times New Roman" w:cs="Times New Roman"/>
-          <w:sz w:val="28"/>
-          <w:szCs w:val="28"/>
-        </w:rPr>
-        <w:t xml:space="preserve">» - предназначен для отображения списка персонала (см. рисунок 19), список представлен в виде таблицы с 3 колонками: </w:t>
-      </w:r>
-    </w:p>
-    <w:p>
-      <w:pPr>
-        <w:spacing w:after="0" w:line="276" w:lineRule="auto"/>
-        <w:ind w:firstLine="709"/>
-        <w:contextualSpacing/>
-        <w:jc w:val="both"/>
-        <w:rPr>
-          <w:rFonts w:ascii="Times New Roman" w:hAnsi="Times New Roman" w:cs="Times New Roman"/>
-          <w:sz w:val="28"/>
-          <w:szCs w:val="28"/>
-        </w:rPr>
-      </w:pPr>
-      <w:r>
-        <w:rPr>
-          <w:rFonts w:ascii="Times New Roman" w:hAnsi="Times New Roman" w:cs="Times New Roman"/>
-          <w:sz w:val="28"/>
-          <w:szCs w:val="28"/>
-        </w:rPr>
-        <w:t>- колонка «</w:t>
-      </w:r>
-      <w:r>
-        <w:rPr>
-          <w:rFonts w:ascii="Times New Roman" w:hAnsi="Times New Roman" w:cs="Times New Roman"/>
-          <w:sz w:val="28"/>
-          <w:szCs w:val="28"/>
-          <w:lang w:val="en-US"/>
-        </w:rPr>
-        <w:t>id</w:t>
-      </w:r>
-      <w:r>
-        <w:rPr>
-          <w:rFonts w:ascii="Times New Roman" w:hAnsi="Times New Roman" w:cs="Times New Roman"/>
-          <w:sz w:val="28"/>
-          <w:szCs w:val="28"/>
-        </w:rPr>
-        <w:t xml:space="preserve"> </w:t>
-      </w:r>
-      <w:r>
-        <w:rPr>
-          <w:rFonts w:ascii="Times New Roman" w:hAnsi="Times New Roman" w:cs="Times New Roman"/>
-          <w:sz w:val="28"/>
-          <w:szCs w:val="28"/>
-          <w:lang w:val="en-US"/>
-        </w:rPr>
-        <w:t>pers</w:t>
-      </w:r>
-      <w:r>
-        <w:rPr>
-          <w:rFonts w:ascii="Times New Roman" w:hAnsi="Times New Roman" w:cs="Times New Roman"/>
-          <w:sz w:val="28"/>
-          <w:szCs w:val="28"/>
-        </w:rPr>
-        <w:t xml:space="preserve">» </w:t>
-      </w:r>
-      <w:r>
-        <w:rPr>
-          <w:rFonts w:ascii="Times New Roman" w:hAnsi="Times New Roman" w:cs="Times New Roman"/>
-          <w:sz w:val="28"/>
-          <w:szCs w:val="28"/>
-        </w:rPr>
-        <w:t>-</w:t>
-      </w:r>
-      <w:r>
-        <w:rPr>
-          <w:rFonts w:ascii="Times New Roman" w:hAnsi="Times New Roman" w:cs="Times New Roman"/>
-          <w:sz w:val="28"/>
-          <w:szCs w:val="28"/>
-        </w:rPr>
-        <w:t xml:space="preserve"> идентификационный номер работника;</w:t>
-      </w:r>
-    </w:p>
-    <w:p>
-      <w:pPr>
-        <w:spacing w:after="0" w:line="276" w:lineRule="auto"/>
-        <w:ind w:firstLine="709"/>
-        <w:contextualSpacing/>
-        <w:jc w:val="both"/>
-        <w:rPr>
-          <w:rFonts w:ascii="Times New Roman" w:hAnsi="Times New Roman" w:cs="Times New Roman"/>
-          <w:sz w:val="28"/>
-          <w:szCs w:val="28"/>
-        </w:rPr>
-      </w:pPr>
-      <w:r>
-        <w:rPr>
-          <w:rFonts w:ascii="Times New Roman" w:hAnsi="Times New Roman" w:cs="Times New Roman"/>
-          <w:sz w:val="28"/>
-          <w:szCs w:val="28"/>
-        </w:rPr>
-        <w:t>- колонка «</w:t>
-      </w:r>
-      <w:r>
-        <w:rPr>
-          <w:rFonts w:ascii="Times New Roman" w:hAnsi="Times New Roman" w:cs="Times New Roman"/>
-          <w:sz w:val="28"/>
-          <w:szCs w:val="28"/>
-          <w:lang w:val="en-US"/>
-        </w:rPr>
-        <w:t>name</w:t>
-      </w:r>
-      <w:r>
-        <w:rPr>
-          <w:rFonts w:ascii="Times New Roman" w:hAnsi="Times New Roman" w:cs="Times New Roman"/>
-          <w:sz w:val="28"/>
-          <w:szCs w:val="28"/>
-        </w:rPr>
-        <w:t xml:space="preserve">» </w:t>
-      </w:r>
-      <w:r>
-        <w:rPr>
-          <w:rFonts w:ascii="Times New Roman" w:hAnsi="Times New Roman" w:cs="Times New Roman"/>
-          <w:sz w:val="28"/>
-          <w:szCs w:val="28"/>
-        </w:rPr>
-        <w:t>-</w:t>
-      </w:r>
-      <w:r>
-        <w:rPr>
-          <w:rFonts w:ascii="Times New Roman" w:hAnsi="Times New Roman" w:cs="Times New Roman"/>
-          <w:sz w:val="28"/>
-          <w:szCs w:val="28"/>
-        </w:rPr>
-        <w:t xml:space="preserve"> ФИО сотрудника;</w:t>
-      </w:r>
-    </w:p>
-    <w:p>
-      <w:pPr>
-        <w:spacing w:after="0" w:line="276" w:lineRule="auto"/>
-        <w:ind w:firstLine="709"/>
-        <w:contextualSpacing/>
-        <w:jc w:val="both"/>
-        <w:rPr>
-          <w:rFonts w:ascii="Times New Roman" w:hAnsi="Times New Roman" w:cs="Times New Roman"/>
-          <w:sz w:val="28"/>
-          <w:szCs w:val="28"/>
-        </w:rPr>
-      </w:pPr>
-      <w:r>
-        <w:rPr>
-          <w:rFonts w:ascii="Times New Roman" w:hAnsi="Times New Roman" w:cs="Times New Roman"/>
-          <w:sz w:val="28"/>
-          <w:szCs w:val="28"/>
-        </w:rPr>
-        <w:t>- колонка «</w:t>
-      </w:r>
-      <w:r>
-        <w:rPr>
-          <w:rFonts w:ascii="Times New Roman" w:hAnsi="Times New Roman" w:cs="Times New Roman"/>
-          <w:sz w:val="28"/>
-          <w:szCs w:val="28"/>
-          <w:lang w:val="en-US"/>
-        </w:rPr>
-        <w:t>dep</w:t>
-      </w:r>
-      <w:r>
-        <w:rPr>
-          <w:rFonts w:ascii="Times New Roman" w:hAnsi="Times New Roman" w:cs="Times New Roman"/>
-          <w:sz w:val="28"/>
-          <w:szCs w:val="28"/>
-        </w:rPr>
-        <w:t xml:space="preserve"> </w:t>
-      </w:r>
-      <w:proofErr w:type="spellStart"/>
-      <w:r>
-        <w:rPr>
-          <w:rFonts w:ascii="Times New Roman" w:hAnsi="Times New Roman" w:cs="Times New Roman"/>
-          <w:sz w:val="28"/>
-          <w:szCs w:val="28"/>
-          <w:lang w:val="en-US"/>
-        </w:rPr>
-        <w:t>ip</w:t>
-      </w:r>
-      <w:proofErr w:type="spellEnd"/>
-      <w:r>
-        <w:rPr>
-          <w:rFonts w:ascii="Times New Roman" w:hAnsi="Times New Roman" w:cs="Times New Roman"/>
-          <w:sz w:val="28"/>
-          <w:szCs w:val="28"/>
-        </w:rPr>
-        <w:t xml:space="preserve">» </w:t>
-      </w:r>
-      <w:r>
-        <w:rPr>
-          <w:rFonts w:ascii="Times New Roman" w:hAnsi="Times New Roman" w:cs="Times New Roman"/>
-          <w:sz w:val="28"/>
-          <w:szCs w:val="28"/>
-        </w:rPr>
-        <w:t>-</w:t>
-      </w:r>
-      <w:r>
-        <w:rPr>
-          <w:rFonts w:ascii="Times New Roman" w:hAnsi="Times New Roman" w:cs="Times New Roman"/>
-          <w:sz w:val="28"/>
-          <w:szCs w:val="28"/>
-        </w:rPr>
-        <w:t xml:space="preserve"> название отдела, в котором работает сотрудник.</w:t>
-      </w:r>
-    </w:p>
-    <w:p>
-      <w:pPr>
-        <w:spacing w:after="0" w:line="276" w:lineRule="auto"/>
-        <w:ind w:firstLine="709"/>
-        <w:contextualSpacing/>
-        <w:jc w:val="both"/>
-        <w:rPr>
-          <w:rFonts w:ascii="Times New Roman" w:hAnsi="Times New Roman" w:cs="Times New Roman"/>
-          <w:sz w:val="28"/>
-          <w:szCs w:val="28"/>
-        </w:rPr>
-      </w:pPr>
-      <w:bookmarkStart w:id="5" w:name="_Hlk155458025"/>
-      <w:bookmarkEnd w:id="4"/>
-      <w:r>
-        <w:rPr>
-          <w:rFonts w:ascii="Times New Roman" w:hAnsi="Times New Roman" w:cs="Times New Roman"/>
-          <w:sz w:val="28"/>
-          <w:szCs w:val="28"/>
-        </w:rPr>
-        <w:t>Так же этот раздел содержит окно поиска персонала по идентификационному номеру в базе данных (см. рисунок 14)</w:t>
-      </w:r>
-      <w:r>
-        <w:rPr>
-          <w:rFonts w:ascii="Times New Roman" w:hAnsi="Times New Roman" w:cs="Times New Roman"/>
-          <w:sz w:val="28"/>
-          <w:szCs w:val="28"/>
-        </w:rPr>
-        <w:t xml:space="preserve"> </w:t>
-      </w:r>
-      <w:r>
-        <w:rPr>
-          <w:rFonts w:ascii="Times New Roman" w:hAnsi="Times New Roman" w:cs="Times New Roman"/>
-          <w:sz w:val="28"/>
-          <w:szCs w:val="28"/>
-        </w:rPr>
-        <w:t>и также фото работников (см. рисунок 15).</w:t>
-      </w:r>
-    </w:p>
-    <w:p>
-      <w:pPr>
-        <w:spacing w:after="0" w:line="276" w:lineRule="auto"/>
-        <w:ind w:firstLine="709"/>
-        <w:contextualSpacing/>
-        <w:jc w:val="both"/>
-        <w:rPr>
-          <w:rFonts w:ascii="Times New Roman" w:hAnsi="Times New Roman" w:cs="Times New Roman"/>
-          <w:sz w:val="28"/>
-          <w:szCs w:val="28"/>
-        </w:rPr>
-      </w:pPr>
-      <w:bookmarkStart w:id="6" w:name="_Hlk155458029"/>
-      <w:bookmarkEnd w:id="5"/>
-      <w:r>
-        <w:rPr>
-          <w:rFonts w:ascii="Times New Roman" w:hAnsi="Times New Roman" w:cs="Times New Roman"/>
-          <w:sz w:val="28"/>
-          <w:szCs w:val="28"/>
-        </w:rPr>
-        <w:t>Раздел «</w:t>
-      </w:r>
-      <w:r>
-        <w:rPr>
-          <w:rFonts w:ascii="Times New Roman" w:hAnsi="Times New Roman" w:cs="Times New Roman"/>
-          <w:sz w:val="28"/>
-          <w:szCs w:val="28"/>
-          <w:lang w:val="en-US"/>
-        </w:rPr>
-        <w:t>In</w:t>
-      </w:r>
-      <w:r>
-        <w:rPr>
-          <w:rFonts w:ascii="Times New Roman" w:hAnsi="Times New Roman" w:cs="Times New Roman"/>
-          <w:sz w:val="28"/>
-          <w:szCs w:val="28"/>
-        </w:rPr>
-        <w:t>-</w:t>
-      </w:r>
-      <w:r>
-        <w:rPr>
-          <w:rFonts w:ascii="Times New Roman" w:hAnsi="Times New Roman" w:cs="Times New Roman"/>
-          <w:sz w:val="28"/>
-          <w:szCs w:val="28"/>
-          <w:lang w:val="en-US"/>
-        </w:rPr>
-        <w:t>Out</w:t>
-      </w:r>
-      <w:r>
-        <w:rPr>
-          <w:rFonts w:ascii="Times New Roman" w:hAnsi="Times New Roman" w:cs="Times New Roman"/>
-          <w:sz w:val="28"/>
-          <w:szCs w:val="28"/>
-        </w:rPr>
-        <w:t xml:space="preserve"> </w:t>
-      </w:r>
-      <w:r>
-        <w:rPr>
-          <w:rFonts w:ascii="Times New Roman" w:hAnsi="Times New Roman" w:cs="Times New Roman"/>
-          <w:sz w:val="28"/>
-          <w:szCs w:val="28"/>
-          <w:lang w:val="en-US"/>
-        </w:rPr>
-        <w:t>status</w:t>
-      </w:r>
-      <w:r>
-        <w:rPr>
-          <w:rFonts w:ascii="Times New Roman" w:hAnsi="Times New Roman" w:cs="Times New Roman"/>
-          <w:sz w:val="28"/>
-          <w:szCs w:val="28"/>
-        </w:rPr>
-        <w:t xml:space="preserve">» </w:t>
-      </w:r>
-      <w:r>
-        <w:rPr>
-          <w:rFonts w:ascii="Times New Roman" w:hAnsi="Times New Roman" w:cs="Times New Roman"/>
-          <w:sz w:val="28"/>
-          <w:szCs w:val="28"/>
-        </w:rPr>
-        <w:t>-</w:t>
-      </w:r>
-      <w:r>
-        <w:rPr>
-          <w:rFonts w:ascii="Times New Roman" w:hAnsi="Times New Roman" w:cs="Times New Roman"/>
-          <w:sz w:val="28"/>
-          <w:szCs w:val="28"/>
-        </w:rPr>
-        <w:t xml:space="preserve"> предназначен для отображения регистрации посещений помещений в виде таблицы (см. рисунок 16) со следующими столбцами:</w:t>
-      </w:r>
-    </w:p>
-    <w:p>
-      <w:pPr>
-        <w:spacing w:after="0" w:line="276" w:lineRule="auto"/>
-        <w:ind w:firstLine="709"/>
-        <w:contextualSpacing/>
-        <w:jc w:val="both"/>
-        <w:rPr>
-          <w:rFonts w:ascii="Times New Roman" w:hAnsi="Times New Roman" w:cs="Times New Roman"/>
-          <w:sz w:val="28"/>
-          <w:szCs w:val="28"/>
-        </w:rPr>
-      </w:pPr>
-      <w:r>
-        <w:rPr>
-          <w:rFonts w:ascii="Times New Roman" w:hAnsi="Times New Roman" w:cs="Times New Roman"/>
-          <w:sz w:val="28"/>
-          <w:szCs w:val="28"/>
-        </w:rPr>
-        <w:t>- столбец «</w:t>
-      </w:r>
-      <w:proofErr w:type="spellStart"/>
-      <w:r>
-        <w:rPr>
-          <w:rFonts w:ascii="Times New Roman" w:hAnsi="Times New Roman" w:cs="Times New Roman"/>
-          <w:sz w:val="28"/>
-          <w:szCs w:val="28"/>
-          <w:lang w:val="en-US"/>
-        </w:rPr>
-        <w:t>timedate</w:t>
-      </w:r>
-      <w:proofErr w:type="spellEnd"/>
-      <w:r>
-        <w:rPr>
-          <w:rFonts w:ascii="Times New Roman" w:hAnsi="Times New Roman" w:cs="Times New Roman"/>
-          <w:sz w:val="28"/>
-          <w:szCs w:val="28"/>
-        </w:rPr>
-        <w:t xml:space="preserve">» </w:t>
-      </w:r>
-      <w:r>
-        <w:rPr>
-          <w:rFonts w:ascii="Times New Roman" w:hAnsi="Times New Roman" w:cs="Times New Roman"/>
-          <w:sz w:val="28"/>
-          <w:szCs w:val="28"/>
-        </w:rPr>
-        <w:t>-</w:t>
-      </w:r>
-      <w:r>
-        <w:rPr>
-          <w:rFonts w:ascii="Times New Roman" w:hAnsi="Times New Roman" w:cs="Times New Roman"/>
-          <w:sz w:val="28"/>
-          <w:szCs w:val="28"/>
-        </w:rPr>
-        <w:t xml:space="preserve"> дата и время посещения;</w:t>
-      </w:r>
-    </w:p>
-    <w:p>
-      <w:pPr>
-        <w:spacing w:after="0" w:line="276" w:lineRule="auto"/>
-        <w:ind w:firstLine="709"/>
-        <w:contextualSpacing/>
-        <w:jc w:val="both"/>
-        <w:rPr>
-          <w:rFonts w:ascii="Times New Roman" w:hAnsi="Times New Roman" w:cs="Times New Roman"/>
-          <w:sz w:val="28"/>
-          <w:szCs w:val="28"/>
-        </w:rPr>
-      </w:pPr>
-      <w:r>
-        <w:rPr>
-          <w:rFonts w:ascii="Times New Roman" w:hAnsi="Times New Roman" w:cs="Times New Roman"/>
-          <w:sz w:val="28"/>
-          <w:szCs w:val="28"/>
-        </w:rPr>
-        <w:t>- столбец «</w:t>
-      </w:r>
-      <w:r>
-        <w:rPr>
-          <w:rFonts w:ascii="Times New Roman" w:hAnsi="Times New Roman" w:cs="Times New Roman"/>
-          <w:sz w:val="28"/>
-          <w:szCs w:val="28"/>
-          <w:lang w:val="en-US"/>
-        </w:rPr>
-        <w:t>per</w:t>
-      </w:r>
-      <w:r>
-        <w:rPr>
-          <w:rFonts w:ascii="Times New Roman" w:hAnsi="Times New Roman" w:cs="Times New Roman"/>
-          <w:sz w:val="28"/>
-          <w:szCs w:val="28"/>
-        </w:rPr>
-        <w:t xml:space="preserve"> </w:t>
-      </w:r>
-      <w:r>
-        <w:rPr>
-          <w:rFonts w:ascii="Times New Roman" w:hAnsi="Times New Roman" w:cs="Times New Roman"/>
-          <w:sz w:val="28"/>
-          <w:szCs w:val="28"/>
-          <w:lang w:val="en-US"/>
-        </w:rPr>
-        <w:t>id</w:t>
-      </w:r>
-      <w:r>
-        <w:rPr>
-          <w:rFonts w:ascii="Times New Roman" w:hAnsi="Times New Roman" w:cs="Times New Roman"/>
-          <w:sz w:val="28"/>
-          <w:szCs w:val="28"/>
-        </w:rPr>
-        <w:t xml:space="preserve">» </w:t>
-      </w:r>
-      <w:r>
-        <w:rPr>
-          <w:rFonts w:ascii="Times New Roman" w:hAnsi="Times New Roman" w:cs="Times New Roman"/>
-          <w:sz w:val="28"/>
-          <w:szCs w:val="28"/>
-        </w:rPr>
-        <w:t>-</w:t>
-      </w:r>
-      <w:r>
-        <w:rPr>
-          <w:rFonts w:ascii="Times New Roman" w:hAnsi="Times New Roman" w:cs="Times New Roman"/>
-          <w:sz w:val="28"/>
-          <w:szCs w:val="28"/>
-        </w:rPr>
-        <w:t xml:space="preserve"> идентификационный номер опознанной персоны;</w:t>
-      </w:r>
-    </w:p>
-    <w:p>
-      <w:pPr>
-        <w:spacing w:after="0" w:line="276" w:lineRule="auto"/>
-        <w:ind w:firstLine="709"/>
-        <w:contextualSpacing/>
-        <w:jc w:val="both"/>
-        <w:rPr>
-          <w:rFonts w:ascii="Times New Roman" w:hAnsi="Times New Roman" w:cs="Times New Roman"/>
-          <w:sz w:val="28"/>
-          <w:szCs w:val="28"/>
-        </w:rPr>
-      </w:pPr>
-      <w:bookmarkStart w:id="7" w:name="_Hlk155458038"/>
-      <w:bookmarkEnd w:id="6"/>
-      <w:r>
-        <w:rPr>
-          <w:rFonts w:ascii="Times New Roman" w:hAnsi="Times New Roman" w:cs="Times New Roman"/>
-          <w:sz w:val="28"/>
-          <w:szCs w:val="28"/>
-        </w:rPr>
-        <w:lastRenderedPageBreak/>
-        <w:t>- столбец «</w:t>
-      </w:r>
-      <w:r>
-        <w:rPr>
-          <w:rFonts w:ascii="Times New Roman" w:hAnsi="Times New Roman" w:cs="Times New Roman"/>
-          <w:sz w:val="28"/>
-          <w:szCs w:val="28"/>
-          <w:lang w:val="en-US"/>
-        </w:rPr>
-        <w:t>cab</w:t>
-      </w:r>
-      <w:r>
-        <w:rPr>
-          <w:rFonts w:ascii="Times New Roman" w:hAnsi="Times New Roman" w:cs="Times New Roman"/>
-          <w:sz w:val="28"/>
-          <w:szCs w:val="28"/>
-        </w:rPr>
-        <w:t xml:space="preserve"> </w:t>
-      </w:r>
-      <w:r>
-        <w:rPr>
-          <w:rFonts w:ascii="Times New Roman" w:hAnsi="Times New Roman" w:cs="Times New Roman"/>
-          <w:sz w:val="28"/>
-          <w:szCs w:val="28"/>
-          <w:lang w:val="en-US"/>
-        </w:rPr>
-        <w:t>id</w:t>
-      </w:r>
-      <w:r>
-        <w:rPr>
-          <w:rFonts w:ascii="Times New Roman" w:hAnsi="Times New Roman" w:cs="Times New Roman"/>
-          <w:sz w:val="28"/>
-          <w:szCs w:val="28"/>
-        </w:rPr>
-        <w:t>» - идентификационный номер кабинета, где зафиксировалось событие.</w:t>
-      </w:r>
-    </w:p>
-    <w:bookmarkEnd w:id="7"/>
-    <w:p>
-      <w:pPr>
-        <w:spacing w:after="0" w:line="276" w:lineRule="auto"/>
-        <w:ind w:firstLine="709"/>
-        <w:contextualSpacing/>
-        <w:jc w:val="both"/>
-        <w:rPr>
-          <w:rFonts w:ascii="Times New Roman" w:hAnsi="Times New Roman" w:cs="Times New Roman"/>
-          <w:sz w:val="28"/>
-          <w:szCs w:val="28"/>
-        </w:rPr>
-      </w:pPr>
+        <w:t>Рисунок 12 – Таблица посещений работником помещений</w:t>
+      </w:r>
     </w:p>
     <w:p>
       <w:pPr>
@@ -797,16 +856,28 @@
           <w:szCs w:val="28"/>
         </w:rPr>
       </w:pPr>
-      <w:bookmarkStart w:id="8" w:name="_Hlk155458079"/>
+    </w:p>
+    <w:p>
+      <w:pPr>
+        <w:spacing w:after="0" w:line="276" w:lineRule="auto"/>
+        <w:contextualSpacing/>
+        <w:jc w:val="center"/>
+        <w:rPr>
+          <w:rFonts w:ascii="Times New Roman" w:hAnsi="Times New Roman" w:cs="Times New Roman"/>
+          <w:sz w:val="28"/>
+          <w:szCs w:val="28"/>
+        </w:rPr>
+      </w:pPr>
       <w:r>
         <w:rPr>
           <w:noProof/>
         </w:rPr>
+        <w:lastRenderedPageBreak/>
         <w:drawing>
-          <wp:inline distT="0" distB="0" distL="0" distR="0" wp14:anchorId="142799C0" wp14:editId="4E422933">
-            <wp:extent cx="5624465" cy="1859280"/>
-            <wp:effectExtent l="0" t="0" r="0" b="7620"/>
-            <wp:docPr id="1" name="Рисунок 1"/>
+          <wp:inline distT="0" distB="0" distL="0" distR="0" wp14:anchorId="2CC8B1DE" wp14:editId="2A5C5FCD">
+            <wp:extent cx="5940425" cy="1402715"/>
+            <wp:effectExtent l="0" t="0" r="3175" b="6985"/>
+            <wp:docPr id="14" name="Рисунок 14"/>
             <wp:cNvGraphicFramePr>
               <a:graphicFrameLocks xmlns:a="http://schemas.openxmlformats.org/drawingml/2006/main" noChangeAspect="1"/>
             </wp:cNvGraphicFramePr>
@@ -826,7 +897,7 @@
                   <pic:spPr>
                     <a:xfrm>
                       <a:off x="0" y="0"/>
-                      <a:ext cx="5639599" cy="1864283"/>
+                      <a:ext cx="5940425" cy="1402715"/>
                     </a:xfrm>
                     <a:prstGeom prst="rect">
                       <a:avLst/>
@@ -838,12 +909,6 @@
           </wp:inline>
         </w:drawing>
       </w:r>
-      <w:r>
-        <w:rPr>
-          <w:noProof/>
-        </w:rPr>
-        <w:t xml:space="preserve"> </w:t>
-      </w:r>
     </w:p>
     <w:p>
       <w:pPr>
@@ -862,27 +927,12 @@
           <w:sz w:val="28"/>
           <w:szCs w:val="28"/>
         </w:rPr>
-        <w:t>Рисунок 14 – Список персонала</w:t>
-      </w:r>
-    </w:p>
-    <w:bookmarkEnd w:id="8"/>
-    <w:p>
-      <w:pPr>
-        <w:spacing w:after="0" w:line="276" w:lineRule="auto"/>
-        <w:ind w:firstLine="709"/>
-        <w:contextualSpacing/>
-        <w:jc w:val="both"/>
-        <w:rPr>
-          <w:rFonts w:ascii="Times New Roman" w:hAnsi="Times New Roman" w:cs="Times New Roman"/>
-          <w:sz w:val="28"/>
-          <w:szCs w:val="28"/>
-        </w:rPr>
-      </w:pPr>
+        <w:t>Рисунок 13 – Таблица посещений работником помещений в зависимости от направления движения</w:t>
+      </w:r>
     </w:p>
     <w:p>
       <w:pPr>
         <w:spacing w:after="0" w:line="276" w:lineRule="auto"/>
-        <w:ind w:firstLine="709"/>
         <w:contextualSpacing/>
         <w:jc w:val="center"/>
         <w:rPr>
@@ -891,16 +941,39 @@
           <w:szCs w:val="28"/>
         </w:rPr>
       </w:pPr>
-      <w:bookmarkStart w:id="9" w:name="_Hlk155458163"/>
+    </w:p>
+    <w:p>
+      <w:pPr>
+        <w:spacing w:after="0" w:line="276" w:lineRule="auto"/>
+        <w:contextualSpacing/>
+        <w:jc w:val="center"/>
+        <w:rPr>
+          <w:rFonts w:ascii="Times New Roman" w:hAnsi="Times New Roman" w:cs="Times New Roman"/>
+          <w:sz w:val="28"/>
+          <w:szCs w:val="28"/>
+        </w:rPr>
+      </w:pPr>
+    </w:p>
+    <w:p>
+      <w:pPr>
+        <w:spacing w:after="0" w:line="276" w:lineRule="auto"/>
+        <w:contextualSpacing/>
+        <w:jc w:val="center"/>
+        <w:rPr>
+          <w:rFonts w:ascii="Times New Roman" w:hAnsi="Times New Roman" w:cs="Times New Roman"/>
+          <w:sz w:val="28"/>
+          <w:szCs w:val="28"/>
+        </w:rPr>
+      </w:pPr>
       <w:r>
         <w:rPr>
           <w:noProof/>
         </w:rPr>
         <w:drawing>
-          <wp:inline distT="0" distB="0" distL="0" distR="0" wp14:anchorId="5B336A2F" wp14:editId="5E7D730D">
-            <wp:extent cx="5280028" cy="2049780"/>
-            <wp:effectExtent l="0" t="0" r="0" b="7620"/>
-            <wp:docPr id="12" name="Рисунок 12"/>
+          <wp:inline distT="0" distB="0" distL="0" distR="0" wp14:anchorId="34D40042" wp14:editId="441AB413">
+            <wp:extent cx="5940425" cy="2514600"/>
+            <wp:effectExtent l="0" t="0" r="3175" b="0"/>
+            <wp:docPr id="15" name="Рисунок 15"/>
             <wp:cNvGraphicFramePr>
               <a:graphicFrameLocks xmlns:a="http://schemas.openxmlformats.org/drawingml/2006/main" noChangeAspect="1"/>
             </wp:cNvGraphicFramePr>
@@ -920,7 +993,7 @@
                   <pic:spPr>
                     <a:xfrm>
                       <a:off x="0" y="0"/>
-                      <a:ext cx="5295289" cy="2055705"/>
+                      <a:ext cx="5940425" cy="2514600"/>
                     </a:xfrm>
                     <a:prstGeom prst="rect">
                       <a:avLst/>
@@ -950,10 +1023,179 @@
           <w:sz w:val="28"/>
           <w:szCs w:val="28"/>
         </w:rPr>
-        <w:t>Рисунок 15 – Окно поиска</w:t>
+        <w:t>Рисунок 14 – Таблица посещений работниками определённого помещения</w:t>
       </w:r>
     </w:p>
-    <w:bookmarkEnd w:id="9"/>
+    <w:p>
+      <w:pPr>
+        <w:pStyle w:val="a3"/>
+        <w:spacing w:after="0" w:line="276" w:lineRule="auto"/>
+        <w:ind w:left="0" w:firstLine="709"/>
+        <w:jc w:val="both"/>
+        <w:rPr>
+          <w:rFonts w:ascii="Times New Roman" w:hAnsi="Times New Roman" w:cs="Times New Roman"/>
+          <w:sz w:val="28"/>
+          <w:szCs w:val="28"/>
+        </w:rPr>
+      </w:pPr>
+      <w:r>
+        <w:rPr>
+          <w:rFonts w:ascii="Times New Roman" w:hAnsi="Times New Roman" w:cs="Times New Roman"/>
+          <w:sz w:val="28"/>
+          <w:szCs w:val="28"/>
+        </w:rPr>
+        <w:t>На рисунке 15 представлена таблица, предоставляющая данные о посещении работниками определённого помещений за определённую дату и в зависимости от определённого направления движения. Состоит из 2 столбцов:</w:t>
+      </w:r>
+    </w:p>
+    <w:p>
+      <w:pPr>
+        <w:pStyle w:val="a3"/>
+        <w:spacing w:after="0" w:line="276" w:lineRule="auto"/>
+        <w:ind w:left="0" w:firstLine="709"/>
+        <w:jc w:val="both"/>
+        <w:rPr>
+          <w:rFonts w:ascii="Times New Roman" w:hAnsi="Times New Roman" w:cs="Times New Roman"/>
+          <w:sz w:val="28"/>
+          <w:szCs w:val="28"/>
+        </w:rPr>
+      </w:pPr>
+      <w:r>
+        <w:rPr>
+          <w:rFonts w:ascii="Times New Roman" w:hAnsi="Times New Roman" w:cs="Times New Roman"/>
+          <w:sz w:val="28"/>
+          <w:szCs w:val="28"/>
+        </w:rPr>
+        <w:t>–</w:t>
+      </w:r>
+      <w:r>
+        <w:rPr>
+          <w:rFonts w:ascii="Times New Roman" w:hAnsi="Times New Roman" w:cs="Times New Roman"/>
+          <w:sz w:val="28"/>
+          <w:szCs w:val="28"/>
+        </w:rPr>
+        <w:t xml:space="preserve"> «</w:t>
+      </w:r>
+      <w:r>
+        <w:rPr>
+          <w:rFonts w:ascii="Times New Roman" w:hAnsi="Times New Roman" w:cs="Times New Roman"/>
+          <w:sz w:val="28"/>
+          <w:szCs w:val="28"/>
+          <w:lang w:val="en-US"/>
+        </w:rPr>
+        <w:t>Datetime</w:t>
+      </w:r>
+      <w:r>
+        <w:rPr>
+          <w:rFonts w:ascii="Times New Roman" w:hAnsi="Times New Roman" w:cs="Times New Roman"/>
+          <w:sz w:val="28"/>
+          <w:szCs w:val="28"/>
+        </w:rPr>
+        <w:t>»</w:t>
+      </w:r>
+      <w:r>
+        <w:rPr>
+          <w:rFonts w:ascii="Times New Roman" w:hAnsi="Times New Roman" w:cs="Times New Roman"/>
+          <w:sz w:val="28"/>
+          <w:szCs w:val="28"/>
+        </w:rPr>
+        <w:t xml:space="preserve"> </w:t>
+      </w:r>
+      <w:r>
+        <w:rPr>
+          <w:rFonts w:ascii="Times New Roman" w:hAnsi="Times New Roman" w:cs="Times New Roman"/>
+          <w:sz w:val="28"/>
+          <w:szCs w:val="28"/>
+        </w:rPr>
+        <w:t>–</w:t>
+      </w:r>
+      <w:r>
+        <w:rPr>
+          <w:rFonts w:ascii="Times New Roman" w:hAnsi="Times New Roman" w:cs="Times New Roman"/>
+          <w:sz w:val="28"/>
+          <w:szCs w:val="28"/>
+        </w:rPr>
+        <w:t xml:space="preserve"> временная метка, в которой было зафиксирован работник;</w:t>
+      </w:r>
+    </w:p>
+    <w:p>
+      <w:pPr>
+        <w:pStyle w:val="a3"/>
+        <w:spacing w:after="0" w:line="276" w:lineRule="auto"/>
+        <w:ind w:left="0" w:firstLine="709"/>
+        <w:jc w:val="both"/>
+        <w:rPr>
+          <w:rFonts w:ascii="Times New Roman" w:hAnsi="Times New Roman" w:cs="Times New Roman"/>
+          <w:sz w:val="28"/>
+          <w:szCs w:val="28"/>
+        </w:rPr>
+      </w:pPr>
+      <w:r>
+        <w:rPr>
+          <w:rFonts w:ascii="Times New Roman" w:hAnsi="Times New Roman" w:cs="Times New Roman"/>
+          <w:sz w:val="28"/>
+          <w:szCs w:val="28"/>
+        </w:rPr>
+        <w:t>–</w:t>
+      </w:r>
+      <w:r>
+        <w:rPr>
+          <w:rFonts w:ascii="Times New Roman" w:hAnsi="Times New Roman" w:cs="Times New Roman"/>
+          <w:sz w:val="28"/>
+          <w:szCs w:val="28"/>
+        </w:rPr>
+        <w:t xml:space="preserve"> «</w:t>
+      </w:r>
+      <w:r>
+        <w:rPr>
+          <w:rFonts w:ascii="Times New Roman" w:hAnsi="Times New Roman" w:cs="Times New Roman"/>
+          <w:sz w:val="28"/>
+          <w:szCs w:val="28"/>
+          <w:lang w:val="en-US"/>
+        </w:rPr>
+        <w:t>Personal</w:t>
+      </w:r>
+      <w:r>
+        <w:rPr>
+          <w:rFonts w:ascii="Times New Roman" w:hAnsi="Times New Roman" w:cs="Times New Roman"/>
+          <w:sz w:val="28"/>
+          <w:szCs w:val="28"/>
+        </w:rPr>
+        <w:t xml:space="preserve"> </w:t>
+      </w:r>
+      <w:r>
+        <w:rPr>
+          <w:rFonts w:ascii="Times New Roman" w:hAnsi="Times New Roman" w:cs="Times New Roman"/>
+          <w:sz w:val="28"/>
+          <w:szCs w:val="28"/>
+          <w:lang w:val="en-US"/>
+        </w:rPr>
+        <w:t>id</w:t>
+      </w:r>
+      <w:r>
+        <w:rPr>
+          <w:rFonts w:ascii="Times New Roman" w:hAnsi="Times New Roman" w:cs="Times New Roman"/>
+          <w:sz w:val="28"/>
+          <w:szCs w:val="28"/>
+        </w:rPr>
+        <w:t xml:space="preserve">» </w:t>
+      </w:r>
+      <w:r>
+        <w:rPr>
+          <w:rFonts w:ascii="Times New Roman" w:hAnsi="Times New Roman" w:cs="Times New Roman"/>
+          <w:sz w:val="28"/>
+          <w:szCs w:val="28"/>
+        </w:rPr>
+        <w:t>–</w:t>
+      </w:r>
+      <w:r>
+        <w:rPr>
+          <w:rFonts w:ascii="Times New Roman" w:hAnsi="Times New Roman" w:cs="Times New Roman"/>
+          <w:sz w:val="28"/>
+          <w:szCs w:val="28"/>
+        </w:rPr>
+        <w:t xml:space="preserve"> идентификатор работника, который зашёл или вышел из кабинета;</w:t>
+      </w:r>
+    </w:p>
     <w:p>
       <w:pPr>
         <w:spacing w:after="0" w:line="276" w:lineRule="auto"/>
@@ -971,23 +1213,21 @@
       <w:pPr>
         <w:spacing w:after="0" w:line="276" w:lineRule="auto"/>
         <w:contextualSpacing/>
-        <w:jc w:val="both"/>
-        <w:rPr>
-          <w:rFonts w:ascii="Times New Roman" w:hAnsi="Times New Roman" w:cs="Times New Roman"/>
-          <w:sz w:val="28"/>
-          <w:szCs w:val="28"/>
-        </w:rPr>
-      </w:pPr>
-      <w:bookmarkStart w:id="10" w:name="_Hlk155458193"/>
+        <w:rPr>
+          <w:rFonts w:ascii="Times New Roman" w:hAnsi="Times New Roman" w:cs="Times New Roman"/>
+          <w:sz w:val="28"/>
+          <w:szCs w:val="28"/>
+        </w:rPr>
+      </w:pPr>
       <w:r>
         <w:rPr>
           <w:noProof/>
         </w:rPr>
         <w:drawing>
-          <wp:inline distT="0" distB="0" distL="0" distR="0" wp14:anchorId="0DB39BBB" wp14:editId="3E6A1EE3">
-            <wp:extent cx="5715000" cy="2149769"/>
-            <wp:effectExtent l="0" t="0" r="0" b="3175"/>
-            <wp:docPr id="8" name="Рисунок 8"/>
+          <wp:inline distT="0" distB="0" distL="0" distR="0" wp14:anchorId="4F7B1D69" wp14:editId="41241D2F">
+            <wp:extent cx="5940425" cy="1468120"/>
+            <wp:effectExtent l="0" t="0" r="3175" b="0"/>
+            <wp:docPr id="16" name="Рисунок 16"/>
             <wp:cNvGraphicFramePr>
               <a:graphicFrameLocks xmlns:a="http://schemas.openxmlformats.org/drawingml/2006/main" noChangeAspect="1"/>
             </wp:cNvGraphicFramePr>
@@ -1007,7 +1247,7 @@
                   <pic:spPr>
                     <a:xfrm>
                       <a:off x="0" y="0"/>
-                      <a:ext cx="5722846" cy="2152720"/>
+                      <a:ext cx="5940425" cy="1468120"/>
                     </a:xfrm>
                     <a:prstGeom prst="rect">
                       <a:avLst/>
@@ -1037,10 +1277,19 @@
           <w:sz w:val="28"/>
           <w:szCs w:val="28"/>
         </w:rPr>
-        <w:t>Рисунок 16 – Список посещения помещений</w:t>
-      </w:r>
+        <w:t xml:space="preserve">Рисунок 15 – Таблица посещений работниками определённого помещения в зависимости от </w:t>
+      </w:r>
+      <w:proofErr w:type="gramStart"/>
+      <w:r>
+        <w:rPr>
+          <w:rFonts w:ascii="Times New Roman" w:hAnsi="Times New Roman" w:cs="Times New Roman"/>
+          <w:sz w:val="28"/>
+          <w:szCs w:val="28"/>
+        </w:rPr>
+        <w:t>направления  движения</w:t>
+      </w:r>
+      <w:proofErr w:type="gramEnd"/>
     </w:p>
-    <w:bookmarkEnd w:id="10"/>
     <w:p>
       <w:pPr>
         <w:spacing w:after="0" w:line="276" w:lineRule="auto"/>
@@ -1053,14 +1302,6 @@
           <w:szCs w:val="28"/>
         </w:rPr>
       </w:pPr>
-      <w:r>
-        <w:rPr>
-          <w:rFonts w:ascii="Times New Roman" w:hAnsi="Times New Roman" w:cs="Times New Roman"/>
-          <w:sz w:val="28"/>
-          <w:szCs w:val="28"/>
-        </w:rPr>
-        <w:t xml:space="preserve"> </w:t>
-      </w:r>
     </w:p>
     <w:p>
       <w:pPr>
@@ -1074,14 +1315,56 @@
           <w:szCs w:val="28"/>
         </w:rPr>
       </w:pPr>
-      <w:bookmarkStart w:id="11" w:name="_Hlk155458302"/>
-      <w:r>
-        <w:rPr>
-          <w:rFonts w:ascii="Times New Roman" w:hAnsi="Times New Roman" w:cs="Times New Roman"/>
-          <w:sz w:val="28"/>
-          <w:szCs w:val="28"/>
-        </w:rPr>
-        <w:t>Раздел «</w:t>
+    </w:p>
+    <w:p>
+      <w:pPr>
+        <w:pStyle w:val="a3"/>
+        <w:spacing w:after="0" w:line="276" w:lineRule="auto"/>
+        <w:ind w:left="0" w:firstLine="709"/>
+        <w:jc w:val="both"/>
+        <w:rPr>
+          <w:rFonts w:ascii="Times New Roman" w:hAnsi="Times New Roman" w:cs="Times New Roman"/>
+          <w:sz w:val="28"/>
+          <w:szCs w:val="28"/>
+        </w:rPr>
+      </w:pPr>
+      <w:r>
+        <w:rPr>
+          <w:rFonts w:ascii="Times New Roman" w:hAnsi="Times New Roman" w:cs="Times New Roman"/>
+          <w:sz w:val="28"/>
+          <w:szCs w:val="28"/>
+        </w:rPr>
+        <w:lastRenderedPageBreak/>
+        <w:t>На рисунке 16 представлена таблица, предоставляющая данные о посещении конкретного работника помещений за определённую дату и определённый проход помещения. Состоит из 3 столбцов:</w:t>
+      </w:r>
+    </w:p>
+    <w:p>
+      <w:pPr>
+        <w:pStyle w:val="a3"/>
+        <w:spacing w:after="0" w:line="276" w:lineRule="auto"/>
+        <w:ind w:left="0" w:firstLine="709"/>
+        <w:jc w:val="both"/>
+        <w:rPr>
+          <w:rFonts w:ascii="Times New Roman" w:hAnsi="Times New Roman" w:cs="Times New Roman"/>
+          <w:sz w:val="28"/>
+          <w:szCs w:val="28"/>
+        </w:rPr>
+      </w:pPr>
+      <w:r>
+        <w:rPr>
+          <w:rFonts w:ascii="Times New Roman" w:hAnsi="Times New Roman" w:cs="Times New Roman"/>
+          <w:sz w:val="28"/>
+          <w:szCs w:val="28"/>
+        </w:rPr>
+        <w:t>–</w:t>
+      </w:r>
+      <w:r>
+        <w:rPr>
+          <w:rFonts w:ascii="Times New Roman" w:hAnsi="Times New Roman" w:cs="Times New Roman"/>
+          <w:sz w:val="28"/>
+          <w:szCs w:val="28"/>
+        </w:rPr>
+        <w:t xml:space="preserve"> «</w:t>
       </w:r>
       <w:r>
         <w:rPr>
@@ -1090,7 +1373,15 @@
           <w:szCs w:val="28"/>
           <w:lang w:val="en-US"/>
         </w:rPr>
-        <w:t>Cameras</w:t>
+        <w:t>Datetime</w:t>
+      </w:r>
+      <w:r>
+        <w:rPr>
+          <w:rFonts w:ascii="Times New Roman" w:hAnsi="Times New Roman" w:cs="Times New Roman"/>
+          <w:sz w:val="28"/>
+          <w:szCs w:val="28"/>
+        </w:rPr>
+        <w:t>»</w:t>
       </w:r>
       <w:r>
         <w:rPr>
@@ -1105,17 +1396,197 @@
           <w:rFonts w:ascii="Times New Roman" w:hAnsi="Times New Roman" w:cs="Times New Roman"/>
           <w:sz w:val="28"/>
           <w:szCs w:val="28"/>
+        </w:rPr>
+        <w:t>–</w:t>
+      </w:r>
+      <w:r>
+        <w:rPr>
+          <w:rFonts w:ascii="Times New Roman" w:hAnsi="Times New Roman" w:cs="Times New Roman"/>
+          <w:sz w:val="28"/>
+          <w:szCs w:val="28"/>
+        </w:rPr>
+        <w:t xml:space="preserve"> временная метка, в которой было зафиксирован работник;</w:t>
+      </w:r>
+    </w:p>
+    <w:p>
+      <w:pPr>
+        <w:pStyle w:val="a3"/>
+        <w:spacing w:after="0" w:line="276" w:lineRule="auto"/>
+        <w:ind w:left="0" w:firstLine="709"/>
+        <w:jc w:val="both"/>
+        <w:rPr>
+          <w:rFonts w:ascii="Times New Roman" w:hAnsi="Times New Roman" w:cs="Times New Roman"/>
+          <w:sz w:val="28"/>
+          <w:szCs w:val="28"/>
+        </w:rPr>
+      </w:pPr>
+      <w:r>
+        <w:rPr>
+          <w:rFonts w:ascii="Times New Roman" w:hAnsi="Times New Roman" w:cs="Times New Roman"/>
+          <w:sz w:val="28"/>
+          <w:szCs w:val="28"/>
+        </w:rPr>
+        <w:t>–</w:t>
+      </w:r>
+      <w:r>
+        <w:rPr>
+          <w:rFonts w:ascii="Times New Roman" w:hAnsi="Times New Roman" w:cs="Times New Roman"/>
+          <w:sz w:val="28"/>
+          <w:szCs w:val="28"/>
+        </w:rPr>
+        <w:t xml:space="preserve"> «</w:t>
+      </w:r>
+      <w:r>
+        <w:rPr>
+          <w:rFonts w:ascii="Times New Roman" w:hAnsi="Times New Roman" w:cs="Times New Roman"/>
+          <w:sz w:val="28"/>
+          <w:szCs w:val="28"/>
           <w:lang w:val="en-US"/>
         </w:rPr>
-        <w:t>status</w:t>
-      </w:r>
-      <w:r>
-        <w:rPr>
-          <w:rFonts w:ascii="Times New Roman" w:hAnsi="Times New Roman" w:cs="Times New Roman"/>
-          <w:sz w:val="28"/>
-          <w:szCs w:val="28"/>
-        </w:rPr>
-        <w:t>» предназначен для отображения списка камер, задействованных в системе, в виде таблицы (см. рисунок 17) со следующими столбцами:</w:t>
+        <w:t>Cabinet</w:t>
+      </w:r>
+      <w:r>
+        <w:rPr>
+          <w:rFonts w:ascii="Times New Roman" w:hAnsi="Times New Roman" w:cs="Times New Roman"/>
+          <w:sz w:val="28"/>
+          <w:szCs w:val="28"/>
+        </w:rPr>
+        <w:t xml:space="preserve"> </w:t>
+      </w:r>
+      <w:r>
+        <w:rPr>
+          <w:rFonts w:ascii="Times New Roman" w:hAnsi="Times New Roman" w:cs="Times New Roman"/>
+          <w:sz w:val="28"/>
+          <w:szCs w:val="28"/>
+          <w:lang w:val="en-US"/>
+        </w:rPr>
+        <w:t>number</w:t>
+      </w:r>
+      <w:r>
+        <w:rPr>
+          <w:rFonts w:ascii="Times New Roman" w:hAnsi="Times New Roman" w:cs="Times New Roman"/>
+          <w:sz w:val="28"/>
+          <w:szCs w:val="28"/>
+        </w:rPr>
+        <w:t xml:space="preserve">» </w:t>
+      </w:r>
+      <w:r>
+        <w:rPr>
+          <w:rFonts w:ascii="Times New Roman" w:hAnsi="Times New Roman" w:cs="Times New Roman"/>
+          <w:sz w:val="28"/>
+          <w:szCs w:val="28"/>
+        </w:rPr>
+        <w:t>–</w:t>
+      </w:r>
+      <w:r>
+        <w:rPr>
+          <w:rFonts w:ascii="Times New Roman" w:hAnsi="Times New Roman" w:cs="Times New Roman"/>
+          <w:sz w:val="28"/>
+          <w:szCs w:val="28"/>
+        </w:rPr>
+        <w:t xml:space="preserve"> идентификатор кабинета, в который зашёл или вышел работник;</w:t>
+      </w:r>
+    </w:p>
+    <w:p>
+      <w:pPr>
+        <w:pStyle w:val="a3"/>
+        <w:spacing w:after="0" w:line="276" w:lineRule="auto"/>
+        <w:ind w:left="0" w:firstLine="709"/>
+        <w:jc w:val="both"/>
+        <w:rPr>
+          <w:rFonts w:ascii="Times New Roman" w:hAnsi="Times New Roman" w:cs="Times New Roman"/>
+          <w:sz w:val="28"/>
+          <w:szCs w:val="28"/>
+        </w:rPr>
+      </w:pPr>
+      <w:r>
+        <w:rPr>
+          <w:rFonts w:ascii="Times New Roman" w:hAnsi="Times New Roman" w:cs="Times New Roman"/>
+          <w:sz w:val="28"/>
+          <w:szCs w:val="28"/>
+        </w:rPr>
+        <w:t>–</w:t>
+      </w:r>
+      <w:r>
+        <w:rPr>
+          <w:rFonts w:ascii="Times New Roman" w:hAnsi="Times New Roman" w:cs="Times New Roman"/>
+          <w:sz w:val="28"/>
+          <w:szCs w:val="28"/>
+        </w:rPr>
+        <w:t xml:space="preserve"> «</w:t>
+      </w:r>
+      <w:r>
+        <w:rPr>
+          <w:rFonts w:ascii="Times New Roman" w:hAnsi="Times New Roman" w:cs="Times New Roman"/>
+          <w:sz w:val="28"/>
+          <w:szCs w:val="28"/>
+          <w:lang w:val="en-US"/>
+        </w:rPr>
+        <w:t>Direction</w:t>
+      </w:r>
+      <w:r>
+        <w:rPr>
+          <w:rFonts w:ascii="Times New Roman" w:hAnsi="Times New Roman" w:cs="Times New Roman"/>
+          <w:sz w:val="28"/>
+          <w:szCs w:val="28"/>
+        </w:rPr>
+        <w:t>»</w:t>
+      </w:r>
+      <w:r>
+        <w:rPr>
+          <w:rFonts w:ascii="Times New Roman" w:hAnsi="Times New Roman" w:cs="Times New Roman"/>
+          <w:sz w:val="28"/>
+          <w:szCs w:val="28"/>
+        </w:rPr>
+        <w:t xml:space="preserve"> </w:t>
+      </w:r>
+      <w:r>
+        <w:rPr>
+          <w:rFonts w:ascii="Times New Roman" w:hAnsi="Times New Roman" w:cs="Times New Roman"/>
+          <w:sz w:val="28"/>
+          <w:szCs w:val="28"/>
+        </w:rPr>
+        <w:t>–</w:t>
+      </w:r>
+      <w:r>
+        <w:rPr>
+          <w:rFonts w:ascii="Times New Roman" w:hAnsi="Times New Roman" w:cs="Times New Roman"/>
+          <w:sz w:val="28"/>
+          <w:szCs w:val="28"/>
+        </w:rPr>
+        <w:t xml:space="preserve"> показывает направление движения работника: зелёный цвет </w:t>
+      </w:r>
+      <w:r>
+        <w:rPr>
+          <w:rFonts w:ascii="Times New Roman" w:hAnsi="Times New Roman" w:cs="Times New Roman"/>
+          <w:sz w:val="28"/>
+          <w:szCs w:val="28"/>
+        </w:rPr>
+        <w:t>–</w:t>
+      </w:r>
+      <w:r>
+        <w:rPr>
+          <w:rFonts w:ascii="Times New Roman" w:hAnsi="Times New Roman" w:cs="Times New Roman"/>
+          <w:sz w:val="28"/>
+          <w:szCs w:val="28"/>
+        </w:rPr>
+        <w:t xml:space="preserve"> внутрь помещения, красный </w:t>
+      </w:r>
+      <w:r>
+        <w:rPr>
+          <w:rFonts w:ascii="Times New Roman" w:hAnsi="Times New Roman" w:cs="Times New Roman"/>
+          <w:sz w:val="28"/>
+          <w:szCs w:val="28"/>
+        </w:rPr>
+        <w:t>–</w:t>
+      </w:r>
+      <w:r>
+        <w:rPr>
+          <w:rFonts w:ascii="Times New Roman" w:hAnsi="Times New Roman" w:cs="Times New Roman"/>
+          <w:sz w:val="28"/>
+          <w:szCs w:val="28"/>
+        </w:rPr>
+        <w:t xml:space="preserve"> из помещения.</w:t>
       </w:r>
     </w:p>
     <w:p>
@@ -1130,276 +1601,6 @@
           <w:szCs w:val="28"/>
         </w:rPr>
       </w:pPr>
-      <w:r>
-        <w:rPr>
-          <w:rFonts w:ascii="Times New Roman" w:hAnsi="Times New Roman" w:cs="Times New Roman"/>
-          <w:sz w:val="28"/>
-          <w:szCs w:val="28"/>
-        </w:rPr>
-        <w:t>- столбец «</w:t>
-      </w:r>
-      <w:r>
-        <w:rPr>
-          <w:rFonts w:ascii="Times New Roman" w:hAnsi="Times New Roman" w:cs="Times New Roman"/>
-          <w:sz w:val="28"/>
-          <w:szCs w:val="28"/>
-          <w:lang w:val="en-US"/>
-        </w:rPr>
-        <w:t>id</w:t>
-      </w:r>
-      <w:r>
-        <w:rPr>
-          <w:rFonts w:ascii="Times New Roman" w:hAnsi="Times New Roman" w:cs="Times New Roman"/>
-          <w:sz w:val="28"/>
-          <w:szCs w:val="28"/>
-        </w:rPr>
-        <w:t xml:space="preserve"> </w:t>
-      </w:r>
-      <w:r>
-        <w:rPr>
-          <w:rFonts w:ascii="Times New Roman" w:hAnsi="Times New Roman" w:cs="Times New Roman"/>
-          <w:sz w:val="28"/>
-          <w:szCs w:val="28"/>
-          <w:lang w:val="en-US"/>
-        </w:rPr>
-        <w:t>cam</w:t>
-      </w:r>
-      <w:r>
-        <w:rPr>
-          <w:rFonts w:ascii="Times New Roman" w:hAnsi="Times New Roman" w:cs="Times New Roman"/>
-          <w:sz w:val="28"/>
-          <w:szCs w:val="28"/>
-        </w:rPr>
-        <w:t xml:space="preserve">» </w:t>
-      </w:r>
-      <w:r>
-        <w:rPr>
-          <w:rFonts w:ascii="Times New Roman" w:hAnsi="Times New Roman" w:cs="Times New Roman"/>
-          <w:sz w:val="28"/>
-          <w:szCs w:val="28"/>
-        </w:rPr>
-        <w:t>-</w:t>
-      </w:r>
-      <w:r>
-        <w:rPr>
-          <w:rFonts w:ascii="Times New Roman" w:hAnsi="Times New Roman" w:cs="Times New Roman"/>
-          <w:sz w:val="28"/>
-          <w:szCs w:val="28"/>
-        </w:rPr>
-        <w:t xml:space="preserve"> идентификационный номер камеры;</w:t>
-      </w:r>
-    </w:p>
-    <w:p>
-      <w:pPr>
-        <w:spacing w:after="0" w:line="276" w:lineRule="auto"/>
-        <w:ind w:firstLine="709"/>
-        <w:contextualSpacing/>
-        <w:jc w:val="both"/>
-        <w:rPr>
-          <w:rFonts w:ascii="Times New Roman" w:hAnsi="Times New Roman" w:cs="Times New Roman"/>
-          <w:sz w:val="28"/>
-          <w:szCs w:val="28"/>
-        </w:rPr>
-      </w:pPr>
-      <w:r>
-        <w:rPr>
-          <w:rFonts w:ascii="Times New Roman" w:hAnsi="Times New Roman" w:cs="Times New Roman"/>
-          <w:sz w:val="28"/>
-          <w:szCs w:val="28"/>
-        </w:rPr>
-        <w:lastRenderedPageBreak/>
-        <w:t>- столбец «</w:t>
-      </w:r>
-      <w:r>
-        <w:rPr>
-          <w:rFonts w:ascii="Times New Roman" w:hAnsi="Times New Roman" w:cs="Times New Roman"/>
-          <w:sz w:val="28"/>
-          <w:szCs w:val="28"/>
-          <w:lang w:val="en-US"/>
-        </w:rPr>
-        <w:t>cam</w:t>
-      </w:r>
-      <w:r>
-        <w:rPr>
-          <w:rFonts w:ascii="Times New Roman" w:hAnsi="Times New Roman" w:cs="Times New Roman"/>
-          <w:sz w:val="28"/>
-          <w:szCs w:val="28"/>
-        </w:rPr>
-        <w:t xml:space="preserve"> </w:t>
-      </w:r>
-      <w:r>
-        <w:rPr>
-          <w:rFonts w:ascii="Times New Roman" w:hAnsi="Times New Roman" w:cs="Times New Roman"/>
-          <w:sz w:val="28"/>
-          <w:szCs w:val="28"/>
-          <w:lang w:val="en-US"/>
-        </w:rPr>
-        <w:t>model</w:t>
-      </w:r>
-      <w:r>
-        <w:rPr>
-          <w:rFonts w:ascii="Times New Roman" w:hAnsi="Times New Roman" w:cs="Times New Roman"/>
-          <w:sz w:val="28"/>
-          <w:szCs w:val="28"/>
-        </w:rPr>
-        <w:t xml:space="preserve">» </w:t>
-      </w:r>
-      <w:r>
-        <w:rPr>
-          <w:rFonts w:ascii="Times New Roman" w:hAnsi="Times New Roman" w:cs="Times New Roman"/>
-          <w:sz w:val="28"/>
-          <w:szCs w:val="28"/>
-        </w:rPr>
-        <w:t>-</w:t>
-      </w:r>
-      <w:r>
-        <w:rPr>
-          <w:rFonts w:ascii="Times New Roman" w:hAnsi="Times New Roman" w:cs="Times New Roman"/>
-          <w:sz w:val="28"/>
-          <w:szCs w:val="28"/>
-        </w:rPr>
-        <w:t xml:space="preserve"> название модели камеры;</w:t>
-      </w:r>
-    </w:p>
-    <w:p>
-      <w:pPr>
-        <w:spacing w:after="0" w:line="276" w:lineRule="auto"/>
-        <w:ind w:firstLine="709"/>
-        <w:contextualSpacing/>
-        <w:jc w:val="both"/>
-        <w:rPr>
-          <w:rFonts w:ascii="Times New Roman" w:hAnsi="Times New Roman" w:cs="Times New Roman"/>
-          <w:sz w:val="28"/>
-          <w:szCs w:val="28"/>
-        </w:rPr>
-      </w:pPr>
-      <w:r>
-        <w:rPr>
-          <w:rFonts w:ascii="Times New Roman" w:hAnsi="Times New Roman" w:cs="Times New Roman"/>
-          <w:sz w:val="28"/>
-          <w:szCs w:val="28"/>
-        </w:rPr>
-        <w:t>- столбец «</w:t>
-      </w:r>
-      <w:r>
-        <w:rPr>
-          <w:rFonts w:ascii="Times New Roman" w:hAnsi="Times New Roman" w:cs="Times New Roman"/>
-          <w:sz w:val="28"/>
-          <w:szCs w:val="28"/>
-          <w:lang w:val="en-US"/>
-        </w:rPr>
-        <w:t>cab</w:t>
-      </w:r>
-      <w:r>
-        <w:rPr>
-          <w:rFonts w:ascii="Times New Roman" w:hAnsi="Times New Roman" w:cs="Times New Roman"/>
-          <w:sz w:val="28"/>
-          <w:szCs w:val="28"/>
-        </w:rPr>
-        <w:t xml:space="preserve"> </w:t>
-      </w:r>
-      <w:r>
-        <w:rPr>
-          <w:rFonts w:ascii="Times New Roman" w:hAnsi="Times New Roman" w:cs="Times New Roman"/>
-          <w:sz w:val="28"/>
-          <w:szCs w:val="28"/>
-          <w:lang w:val="en-US"/>
-        </w:rPr>
-        <w:t>id</w:t>
-      </w:r>
-      <w:r>
-        <w:rPr>
-          <w:rFonts w:ascii="Times New Roman" w:hAnsi="Times New Roman" w:cs="Times New Roman"/>
-          <w:sz w:val="28"/>
-          <w:szCs w:val="28"/>
-        </w:rPr>
-        <w:t xml:space="preserve">» </w:t>
-      </w:r>
-      <w:r>
-        <w:rPr>
-          <w:rFonts w:ascii="Times New Roman" w:hAnsi="Times New Roman" w:cs="Times New Roman"/>
-          <w:sz w:val="28"/>
-          <w:szCs w:val="28"/>
-        </w:rPr>
-        <w:t>-</w:t>
-      </w:r>
-      <w:r>
-        <w:rPr>
-          <w:rFonts w:ascii="Times New Roman" w:hAnsi="Times New Roman" w:cs="Times New Roman"/>
-          <w:sz w:val="28"/>
-          <w:szCs w:val="28"/>
-        </w:rPr>
-        <w:t xml:space="preserve"> идентификационный номер кабинета, в котором задействована камера;</w:t>
-      </w:r>
-    </w:p>
-    <w:p>
-      <w:pPr>
-        <w:spacing w:after="0" w:line="276" w:lineRule="auto"/>
-        <w:ind w:firstLine="709"/>
-        <w:contextualSpacing/>
-        <w:jc w:val="both"/>
-        <w:rPr>
-          <w:rFonts w:ascii="Times New Roman" w:hAnsi="Times New Roman" w:cs="Times New Roman"/>
-          <w:sz w:val="28"/>
-          <w:szCs w:val="28"/>
-        </w:rPr>
-      </w:pPr>
-      <w:r>
-        <w:rPr>
-          <w:rFonts w:ascii="Times New Roman" w:hAnsi="Times New Roman" w:cs="Times New Roman"/>
-          <w:sz w:val="28"/>
-          <w:szCs w:val="28"/>
-        </w:rPr>
-        <w:t>- столбец «</w:t>
-      </w:r>
-      <w:r>
-        <w:rPr>
-          <w:rFonts w:ascii="Times New Roman" w:hAnsi="Times New Roman" w:cs="Times New Roman"/>
-          <w:sz w:val="28"/>
-          <w:szCs w:val="28"/>
-          <w:lang w:val="en-US"/>
-        </w:rPr>
-        <w:t>in</w:t>
-      </w:r>
-      <w:r>
-        <w:rPr>
-          <w:rFonts w:ascii="Times New Roman" w:hAnsi="Times New Roman" w:cs="Times New Roman"/>
-          <w:sz w:val="28"/>
-          <w:szCs w:val="28"/>
-        </w:rPr>
-        <w:t xml:space="preserve"> </w:t>
-      </w:r>
-      <w:r>
-        <w:rPr>
-          <w:rFonts w:ascii="Times New Roman" w:hAnsi="Times New Roman" w:cs="Times New Roman"/>
-          <w:sz w:val="28"/>
-          <w:szCs w:val="28"/>
-          <w:lang w:val="en-US"/>
-        </w:rPr>
-        <w:t>pos</w:t>
-      </w:r>
-      <w:r>
-        <w:rPr>
-          <w:rFonts w:ascii="Times New Roman" w:hAnsi="Times New Roman" w:cs="Times New Roman"/>
-          <w:sz w:val="28"/>
-          <w:szCs w:val="28"/>
-        </w:rPr>
-        <w:t>» - позиция камеры, относительно направления входа в кабинет: зеленый цвет – в кабинет, красный цвет – из кабинета.</w:t>
-      </w:r>
-    </w:p>
-    <w:bookmarkEnd w:id="11"/>
-    <w:p>
-      <w:pPr>
-        <w:spacing w:after="0" w:line="276" w:lineRule="auto"/>
-        <w:ind w:firstLine="709"/>
-        <w:contextualSpacing/>
-        <w:jc w:val="both"/>
-        <w:rPr>
-          <w:rFonts w:ascii="Times New Roman" w:hAnsi="Times New Roman" w:cs="Times New Roman"/>
-          <w:sz w:val="28"/>
-          <w:szCs w:val="28"/>
-        </w:rPr>
-      </w:pPr>
     </w:p>
     <w:p>
       <w:pPr>
@@ -1412,16 +1613,15 @@
           <w:szCs w:val="28"/>
         </w:rPr>
       </w:pPr>
-      <w:bookmarkStart w:id="12" w:name="_Hlk155458308"/>
       <w:r>
         <w:rPr>
           <w:noProof/>
         </w:rPr>
         <w:drawing>
-          <wp:inline distT="0" distB="0" distL="0" distR="0" wp14:anchorId="082FCF06" wp14:editId="2D25C384">
-            <wp:extent cx="5940425" cy="1607820"/>
+          <wp:inline distT="0" distB="0" distL="0" distR="0" wp14:anchorId="21807E53" wp14:editId="597AFF5B">
+            <wp:extent cx="5940425" cy="1280160"/>
             <wp:effectExtent l="0" t="0" r="3175" b="0"/>
-            <wp:docPr id="13" name="Рисунок 13"/>
+            <wp:docPr id="17" name="Рисунок 17"/>
             <wp:cNvGraphicFramePr>
               <a:graphicFrameLocks xmlns:a="http://schemas.openxmlformats.org/drawingml/2006/main" noChangeAspect="1"/>
             </wp:cNvGraphicFramePr>
@@ -1441,7 +1641,7 @@
                   <pic:spPr>
                     <a:xfrm>
                       <a:off x="0" y="0"/>
-                      <a:ext cx="5940425" cy="1607820"/>
+                      <a:ext cx="5940425" cy="1280160"/>
                     </a:xfrm>
                     <a:prstGeom prst="rect">
                       <a:avLst/>
@@ -1471,84 +1671,26 @@
           <w:sz w:val="28"/>
           <w:szCs w:val="28"/>
         </w:rPr>
-        <w:t>Рисунок 17 – Список камер</w:t>
-      </w:r>
-    </w:p>
-    <w:bookmarkEnd w:id="12"/>
-    <w:p>
-      <w:pPr>
-        <w:spacing w:after="0" w:line="276" w:lineRule="auto"/>
-        <w:ind w:firstLine="709"/>
-        <w:contextualSpacing/>
-        <w:jc w:val="both"/>
-        <w:rPr>
-          <w:rFonts w:ascii="Times New Roman" w:hAnsi="Times New Roman" w:cs="Times New Roman"/>
-          <w:sz w:val="28"/>
-          <w:szCs w:val="28"/>
-        </w:rPr>
-      </w:pPr>
+        <w:t>Рисунок 16 – Таблица прохождений работниками определённого прохода в помещение</w:t>
+      </w:r>
     </w:p>
     <w:p>
       <w:pPr>
         <w:spacing w:after="0" w:line="276" w:lineRule="auto"/>
-        <w:ind w:firstLine="709"/>
         <w:contextualSpacing/>
-        <w:jc w:val="both"/>
-        <w:rPr>
-          <w:rFonts w:ascii="Times New Roman" w:hAnsi="Times New Roman" w:cs="Times New Roman"/>
-          <w:sz w:val="28"/>
-          <w:szCs w:val="28"/>
-        </w:rPr>
-      </w:pPr>
-      <w:bookmarkStart w:id="13" w:name="_Hlk155458320"/>
-      <w:r>
-        <w:rPr>
-          <w:rFonts w:ascii="Times New Roman" w:hAnsi="Times New Roman" w:cs="Times New Roman"/>
-          <w:sz w:val="28"/>
-          <w:szCs w:val="28"/>
-        </w:rPr>
-        <w:t>Раздел «</w:t>
-      </w:r>
-      <w:r>
-        <w:rPr>
-          <w:rFonts w:ascii="Times New Roman" w:hAnsi="Times New Roman" w:cs="Times New Roman"/>
-          <w:sz w:val="28"/>
-          <w:szCs w:val="28"/>
-          <w:lang w:val="en-US"/>
-        </w:rPr>
-        <w:t>Cabinets</w:t>
-      </w:r>
-      <w:r>
-        <w:rPr>
-          <w:rFonts w:ascii="Times New Roman" w:hAnsi="Times New Roman" w:cs="Times New Roman"/>
-          <w:sz w:val="28"/>
-          <w:szCs w:val="28"/>
-        </w:rPr>
-        <w:t xml:space="preserve"> </w:t>
-      </w:r>
-      <w:r>
-        <w:rPr>
-          <w:rFonts w:ascii="Times New Roman" w:hAnsi="Times New Roman" w:cs="Times New Roman"/>
-          <w:sz w:val="28"/>
-          <w:szCs w:val="28"/>
-          <w:lang w:val="en-US"/>
-        </w:rPr>
-        <w:t>status</w:t>
-      </w:r>
-      <w:r>
-        <w:rPr>
-          <w:rFonts w:ascii="Times New Roman" w:hAnsi="Times New Roman" w:cs="Times New Roman"/>
-          <w:sz w:val="28"/>
-          <w:szCs w:val="28"/>
-        </w:rPr>
-        <w:t>» предназначен для отображения списка помещений, представленного в виде таблицы (см. рисунок 23) со следующими столбцами:</w:t>
-      </w:r>
+        <w:jc w:val="center"/>
+        <w:rPr>
+          <w:rFonts w:ascii="Times New Roman" w:hAnsi="Times New Roman" w:cs="Times New Roman"/>
+          <w:sz w:val="28"/>
+          <w:szCs w:val="28"/>
+        </w:rPr>
+      </w:pPr>
     </w:p>
     <w:p>
       <w:pPr>
+        <w:pStyle w:val="a3"/>
         <w:spacing w:after="0" w:line="276" w:lineRule="auto"/>
-        <w:ind w:firstLine="709"/>
-        <w:contextualSpacing/>
+        <w:ind w:left="0" w:firstLine="709"/>
         <w:jc w:val="both"/>
         <w:rPr>
           <w:rFonts w:ascii="Times New Roman" w:hAnsi="Times New Roman" w:cs="Times New Roman"/>
@@ -1562,64 +1704,14 @@
           <w:sz w:val="28"/>
           <w:szCs w:val="28"/>
         </w:rPr>
-        <w:t>- столбец «</w:t>
-      </w:r>
-      <w:r>
-        <w:rPr>
-          <w:rFonts w:ascii="Times New Roman" w:hAnsi="Times New Roman" w:cs="Times New Roman"/>
-          <w:sz w:val="28"/>
-          <w:szCs w:val="28"/>
-          <w:lang w:val="en-US"/>
-        </w:rPr>
-        <w:t>id</w:t>
-      </w:r>
-      <w:r>
-        <w:rPr>
-          <w:rFonts w:ascii="Times New Roman" w:hAnsi="Times New Roman" w:cs="Times New Roman"/>
-          <w:sz w:val="28"/>
-          <w:szCs w:val="28"/>
-        </w:rPr>
-        <w:t xml:space="preserve"> </w:t>
-      </w:r>
-      <w:r>
-        <w:rPr>
-          <w:rFonts w:ascii="Times New Roman" w:hAnsi="Times New Roman" w:cs="Times New Roman"/>
-          <w:sz w:val="28"/>
-          <w:szCs w:val="28"/>
-          <w:lang w:val="en-US"/>
-        </w:rPr>
-        <w:t>cab</w:t>
-      </w:r>
-      <w:r>
-        <w:rPr>
-          <w:rFonts w:ascii="Times New Roman" w:hAnsi="Times New Roman" w:cs="Times New Roman"/>
-          <w:sz w:val="28"/>
-          <w:szCs w:val="28"/>
-        </w:rPr>
-        <w:t xml:space="preserve">» </w:t>
-      </w:r>
-      <w:r>
-        <w:rPr>
-          <w:rFonts w:ascii="Times New Roman" w:hAnsi="Times New Roman" w:cs="Times New Roman"/>
-          <w:sz w:val="28"/>
-          <w:szCs w:val="28"/>
-        </w:rPr>
-        <w:t>-</w:t>
-      </w:r>
-      <w:r>
-        <w:rPr>
-          <w:rFonts w:ascii="Times New Roman" w:hAnsi="Times New Roman" w:cs="Times New Roman"/>
-          <w:sz w:val="28"/>
-          <w:szCs w:val="28"/>
-        </w:rPr>
-        <w:t xml:space="preserve"> идентификатор помещения;</w:t>
+        <w:t>На рисунке 17 представлена таблица, предоставляющая данные о посещении конкретного работника помещений за определённую дату и определённый проход помещения, а также в зависимости от определённого направления движения. Состоит из 2 столбцов:</w:t>
       </w:r>
     </w:p>
     <w:p>
       <w:pPr>
+        <w:pStyle w:val="a3"/>
         <w:spacing w:after="0" w:line="276" w:lineRule="auto"/>
-        <w:ind w:firstLine="709"/>
-        <w:contextualSpacing/>
+        <w:ind w:left="0" w:firstLine="709"/>
         <w:jc w:val="both"/>
         <w:rPr>
           <w:rFonts w:ascii="Times New Roman" w:hAnsi="Times New Roman" w:cs="Times New Roman"/>
@@ -1633,7 +1725,15 @@
           <w:sz w:val="28"/>
           <w:szCs w:val="28"/>
         </w:rPr>
-        <w:t>- столбец «</w:t>
+        <w:t>–</w:t>
+      </w:r>
+      <w:r>
+        <w:rPr>
+          <w:rFonts w:ascii="Times New Roman" w:hAnsi="Times New Roman" w:cs="Times New Roman"/>
+          <w:sz w:val="28"/>
+          <w:szCs w:val="28"/>
+        </w:rPr>
+        <w:t xml:space="preserve"> «</w:t>
       </w:r>
       <w:r>
         <w:rPr>
@@ -1642,38 +1742,46 @@
           <w:szCs w:val="28"/>
           <w:lang w:val="en-US"/>
         </w:rPr>
-        <w:t>name</w:t>
-      </w:r>
-      <w:r>
-        <w:rPr>
-          <w:rFonts w:ascii="Times New Roman" w:hAnsi="Times New Roman" w:cs="Times New Roman"/>
-          <w:sz w:val="28"/>
-          <w:szCs w:val="28"/>
-        </w:rPr>
-        <w:t xml:space="preserve">» </w:t>
-      </w:r>
-      <w:r>
-        <w:rPr>
-          <w:rFonts w:ascii="Times New Roman" w:hAnsi="Times New Roman" w:cs="Times New Roman"/>
-          <w:sz w:val="28"/>
-          <w:szCs w:val="28"/>
-        </w:rPr>
-        <w:t>-</w:t>
-      </w:r>
-      <w:r>
-        <w:rPr>
-          <w:rFonts w:ascii="Times New Roman" w:hAnsi="Times New Roman" w:cs="Times New Roman"/>
-          <w:sz w:val="28"/>
-          <w:szCs w:val="28"/>
-        </w:rPr>
-        <w:t xml:space="preserve"> название кабинета;</w:t>
+        <w:t>Datetime</w:t>
+      </w:r>
+      <w:r>
+        <w:rPr>
+          <w:rFonts w:ascii="Times New Roman" w:hAnsi="Times New Roman" w:cs="Times New Roman"/>
+          <w:sz w:val="28"/>
+          <w:szCs w:val="28"/>
+        </w:rPr>
+        <w:t>»</w:t>
+      </w:r>
+      <w:r>
+        <w:rPr>
+          <w:rFonts w:ascii="Times New Roman" w:hAnsi="Times New Roman" w:cs="Times New Roman"/>
+          <w:sz w:val="28"/>
+          <w:szCs w:val="28"/>
+        </w:rPr>
+        <w:t xml:space="preserve"> </w:t>
+      </w:r>
+      <w:r>
+        <w:rPr>
+          <w:rFonts w:ascii="Times New Roman" w:hAnsi="Times New Roman" w:cs="Times New Roman"/>
+          <w:sz w:val="28"/>
+          <w:szCs w:val="28"/>
+        </w:rPr>
+        <w:t>–</w:t>
+      </w:r>
+      <w:r>
+        <w:rPr>
+          <w:rFonts w:ascii="Times New Roman" w:hAnsi="Times New Roman" w:cs="Times New Roman"/>
+          <w:sz w:val="28"/>
+          <w:szCs w:val="28"/>
+        </w:rPr>
+        <w:t xml:space="preserve"> временная метка, в которой было зафиксирован работник;</w:t>
       </w:r>
     </w:p>
     <w:p>
       <w:pPr>
+        <w:pStyle w:val="a3"/>
         <w:spacing w:after="0" w:line="276" w:lineRule="auto"/>
-        <w:ind w:firstLine="709"/>
-        <w:contextualSpacing/>
+        <w:ind w:left="0" w:firstLine="709"/>
         <w:jc w:val="both"/>
         <w:rPr>
           <w:rFonts w:ascii="Times New Roman" w:hAnsi="Times New Roman" w:cs="Times New Roman"/>
@@ -1687,7 +1795,15 @@
           <w:sz w:val="28"/>
           <w:szCs w:val="28"/>
         </w:rPr>
-        <w:t>- столбец «</w:t>
+        <w:t>–</w:t>
+      </w:r>
+      <w:r>
+        <w:rPr>
+          <w:rFonts w:ascii="Times New Roman" w:hAnsi="Times New Roman" w:cs="Times New Roman"/>
+          <w:sz w:val="28"/>
+          <w:szCs w:val="28"/>
+        </w:rPr>
+        <w:t xml:space="preserve"> «</w:t>
       </w:r>
       <w:r>
         <w:rPr>
@@ -1696,7 +1812,24 @@
           <w:szCs w:val="28"/>
           <w:lang w:val="en-US"/>
         </w:rPr>
-        <w:t>floor</w:t>
+        <w:t>Cabinet</w:t>
+      </w:r>
+      <w:r>
+        <w:rPr>
+          <w:rFonts w:ascii="Times New Roman" w:hAnsi="Times New Roman" w:cs="Times New Roman"/>
+          <w:sz w:val="28"/>
+          <w:szCs w:val="28"/>
+        </w:rPr>
+        <w:t xml:space="preserve"> </w:t>
+      </w:r>
+      <w:r>
+        <w:rPr>
+          <w:rFonts w:ascii="Times New Roman" w:hAnsi="Times New Roman" w:cs="Times New Roman"/>
+          <w:sz w:val="28"/>
+          <w:szCs w:val="28"/>
+          <w:lang w:val="en-US"/>
+        </w:rPr>
+        <w:t>number</w:t>
       </w:r>
       <w:r>
         <w:rPr>
@@ -1712,132 +1845,39 @@
           <w:sz w:val="28"/>
           <w:szCs w:val="28"/>
         </w:rPr>
-        <w:t>-</w:t>
-      </w:r>
-      <w:r>
-        <w:rPr>
-          <w:rFonts w:ascii="Times New Roman" w:hAnsi="Times New Roman" w:cs="Times New Roman"/>
-          <w:sz w:val="28"/>
-          <w:szCs w:val="28"/>
-        </w:rPr>
-        <w:t xml:space="preserve"> номер этажа, где расположено помещение;</w:t>
+        <w:t>–</w:t>
+      </w:r>
+      <w:r>
+        <w:rPr>
+          <w:rFonts w:ascii="Times New Roman" w:hAnsi="Times New Roman" w:cs="Times New Roman"/>
+          <w:sz w:val="28"/>
+          <w:szCs w:val="28"/>
+        </w:rPr>
+        <w:t xml:space="preserve"> идентификатор кабинета, в который зашёл или вышел работник;</w:t>
       </w:r>
     </w:p>
     <w:p>
       <w:pPr>
         <w:spacing w:after="0" w:line="276" w:lineRule="auto"/>
-        <w:ind w:firstLine="709"/>
         <w:contextualSpacing/>
-        <w:jc w:val="both"/>
-        <w:rPr>
-          <w:rFonts w:ascii="Times New Roman" w:hAnsi="Times New Roman" w:cs="Times New Roman"/>
-          <w:sz w:val="28"/>
-          <w:szCs w:val="28"/>
-        </w:rPr>
-      </w:pPr>
-      <w:r>
-        <w:rPr>
-          <w:rFonts w:ascii="Times New Roman" w:hAnsi="Times New Roman" w:cs="Times New Roman"/>
-          <w:sz w:val="28"/>
-          <w:szCs w:val="28"/>
-        </w:rPr>
-        <w:t>- столбец «</w:t>
-      </w:r>
-      <w:r>
-        <w:rPr>
-          <w:rFonts w:ascii="Times New Roman" w:hAnsi="Times New Roman" w:cs="Times New Roman"/>
-          <w:sz w:val="28"/>
-          <w:szCs w:val="28"/>
-          <w:lang w:val="en-US"/>
-        </w:rPr>
-        <w:t>dep</w:t>
-      </w:r>
-      <w:r>
-        <w:rPr>
-          <w:rFonts w:ascii="Times New Roman" w:hAnsi="Times New Roman" w:cs="Times New Roman"/>
-          <w:sz w:val="28"/>
-          <w:szCs w:val="28"/>
-        </w:rPr>
-        <w:t xml:space="preserve"> </w:t>
-      </w:r>
-      <w:r>
-        <w:rPr>
-          <w:rFonts w:ascii="Times New Roman" w:hAnsi="Times New Roman" w:cs="Times New Roman"/>
-          <w:sz w:val="28"/>
-          <w:szCs w:val="28"/>
-          <w:lang w:val="en-US"/>
-        </w:rPr>
-        <w:t>id</w:t>
-      </w:r>
-      <w:r>
-        <w:rPr>
-          <w:rFonts w:ascii="Times New Roman" w:hAnsi="Times New Roman" w:cs="Times New Roman"/>
-          <w:sz w:val="28"/>
-          <w:szCs w:val="28"/>
-        </w:rPr>
-        <w:t xml:space="preserve">» </w:t>
-      </w:r>
-      <w:r>
-        <w:rPr>
-          <w:rFonts w:ascii="Times New Roman" w:hAnsi="Times New Roman" w:cs="Times New Roman"/>
-          <w:sz w:val="28"/>
-          <w:szCs w:val="28"/>
-        </w:rPr>
-        <w:t>-</w:t>
-      </w:r>
-      <w:r>
-        <w:rPr>
-          <w:rFonts w:ascii="Times New Roman" w:hAnsi="Times New Roman" w:cs="Times New Roman"/>
-          <w:sz w:val="28"/>
-          <w:szCs w:val="28"/>
-        </w:rPr>
-        <w:t xml:space="preserve"> идентификатор отдела, которому принадлежит сообщение.</w:t>
-      </w:r>
+        <w:jc w:val="center"/>
+        <w:rPr>
+          <w:rFonts w:ascii="Times New Roman" w:hAnsi="Times New Roman" w:cs="Times New Roman"/>
+          <w:sz w:val="28"/>
+          <w:szCs w:val="28"/>
+        </w:rPr>
+      </w:pPr>
     </w:p>
     <w:p>
       <w:pPr>
         <w:spacing w:after="0" w:line="276" w:lineRule="auto"/>
-        <w:ind w:firstLine="709"/>
         <w:contextualSpacing/>
-        <w:jc w:val="both"/>
-        <w:rPr>
-          <w:rFonts w:ascii="Times New Roman" w:hAnsi="Times New Roman" w:cs="Times New Roman"/>
-          <w:sz w:val="28"/>
-          <w:szCs w:val="28"/>
-        </w:rPr>
-      </w:pPr>
-      <w:r>
-        <w:rPr>
-          <w:rFonts w:ascii="Times New Roman" w:hAnsi="Times New Roman" w:cs="Times New Roman"/>
-          <w:sz w:val="28"/>
-          <w:szCs w:val="28"/>
-        </w:rPr>
-        <w:t>Так же этот раздел содержит окно поиска помещений по название и/или идентификационному номеру в базе данных, окно полностью повторяет окно поиска персонала (см. рисунок 23).</w:t>
-      </w:r>
-      <w:bookmarkEnd w:id="13"/>
-    </w:p>
-    <w:p>
-      <w:pPr>
-        <w:spacing w:after="0" w:line="276" w:lineRule="auto"/>
-        <w:ind w:firstLine="709"/>
-        <w:contextualSpacing/>
-        <w:jc w:val="both"/>
-        <w:rPr>
-          <w:rFonts w:ascii="Times New Roman" w:hAnsi="Times New Roman" w:cs="Times New Roman"/>
-          <w:sz w:val="28"/>
-          <w:szCs w:val="28"/>
-        </w:rPr>
-      </w:pPr>
-    </w:p>
-    <w:p>
-      <w:pPr>
-        <w:spacing w:after="0" w:line="276" w:lineRule="auto"/>
-        <w:contextualSpacing/>
-        <w:jc w:val="both"/>
-        <w:rPr>
-          <w:rFonts w:ascii="Times New Roman" w:hAnsi="Times New Roman" w:cs="Times New Roman"/>
-          <w:sz w:val="28"/>
-          <w:szCs w:val="28"/>
+        <w:jc w:val="center"/>
+        <w:rPr>
+          <w:rFonts w:ascii="Times New Roman" w:hAnsi="Times New Roman" w:cs="Times New Roman"/>
+          <w:sz w:val="28"/>
+          <w:szCs w:val="28"/>
+          <w:lang w:val="en-US"/>
         </w:rPr>
       </w:pPr>
       <w:r>
@@ -1845,10 +1885,10 @@
           <w:noProof/>
         </w:rPr>
         <w:drawing>
-          <wp:inline distT="0" distB="0" distL="0" distR="0" wp14:anchorId="1CCA6A7C" wp14:editId="1C63CE1F">
-            <wp:extent cx="5940425" cy="779780"/>
-            <wp:effectExtent l="0" t="0" r="3175" b="1270"/>
-            <wp:docPr id="28" name="Рисунок 28"/>
+          <wp:inline distT="0" distB="0" distL="0" distR="0" wp14:anchorId="5EA331A7" wp14:editId="35B4CD94">
+            <wp:extent cx="5940425" cy="1583055"/>
+            <wp:effectExtent l="0" t="0" r="3175" b="0"/>
+            <wp:docPr id="18" name="Рисунок 18"/>
             <wp:cNvGraphicFramePr>
               <a:graphicFrameLocks xmlns:a="http://schemas.openxmlformats.org/drawingml/2006/main" noChangeAspect="1"/>
             </wp:cNvGraphicFramePr>
@@ -1868,7 +1908,7 @@
                   <pic:spPr>
                     <a:xfrm>
                       <a:off x="0" y="0"/>
-                      <a:ext cx="5940425" cy="779780"/>
+                      <a:ext cx="5940425" cy="1583055"/>
                     </a:xfrm>
                     <a:prstGeom prst="rect">
                       <a:avLst/>
@@ -1898,7 +1938,7 @@
           <w:sz w:val="28"/>
           <w:szCs w:val="28"/>
         </w:rPr>
-        <w:t>Рисунок 18 – Список камер</w:t>
+        <w:t>Рисунок 17 – Таблица прохождений работниками определённого прохода в помещение в зависимости от направления движения</w:t>
       </w:r>
     </w:p>
     <w:p>
@@ -1925,15 +1965,15 @@
           <w:szCs w:val="28"/>
         </w:rPr>
       </w:pPr>
-      <w:bookmarkStart w:id="14" w:name="_Hlk155458738"/>
-      <w:r>
-        <w:rPr>
-          <w:rFonts w:ascii="Times New Roman" w:hAnsi="Times New Roman" w:cs="Times New Roman"/>
-          <w:sz w:val="28"/>
-          <w:szCs w:val="28"/>
-        </w:rPr>
-        <w:t>Раздел «</w:t>
-      </w:r>
+      <w:r>
+        <w:rPr>
+          <w:rFonts w:ascii="Times New Roman" w:hAnsi="Times New Roman" w:cs="Times New Roman"/>
+          <w:sz w:val="28"/>
+          <w:szCs w:val="28"/>
+        </w:rPr>
+        <w:t>Вывод: Система состоит из двух частей – веб–интерфейс и обработчик–камеры; веб–интерфейс реализован с помощью фреймворка «</w:t>
+      </w:r>
+      <w:proofErr w:type="spellStart"/>
       <w:r>
         <w:rPr>
           <w:rFonts w:ascii="Times New Roman" w:hAnsi="Times New Roman" w:cs="Times New Roman"/>
@@ -1941,93 +1981,18 @@
           <w:szCs w:val="28"/>
           <w:lang w:val="en-US"/>
         </w:rPr>
-        <w:t>Departments</w:t>
-      </w:r>
-      <w:r>
-        <w:rPr>
-          <w:rFonts w:ascii="Times New Roman" w:hAnsi="Times New Roman" w:cs="Times New Roman"/>
-          <w:sz w:val="28"/>
-          <w:szCs w:val="28"/>
-        </w:rPr>
-        <w:t xml:space="preserve">» </w:t>
-      </w:r>
-      <w:r>
-        <w:rPr>
-          <w:rFonts w:ascii="Times New Roman" w:hAnsi="Times New Roman" w:cs="Times New Roman"/>
-          <w:sz w:val="28"/>
-          <w:szCs w:val="28"/>
-        </w:rPr>
-        <w:t>-</w:t>
-      </w:r>
-      <w:r>
-        <w:rPr>
-          <w:rFonts w:ascii="Times New Roman" w:hAnsi="Times New Roman" w:cs="Times New Roman"/>
-          <w:sz w:val="28"/>
-          <w:szCs w:val="28"/>
-        </w:rPr>
-        <w:t xml:space="preserve"> предназначен для </w:t>
-      </w:r>
-      <w:r>
-        <w:rPr>
-          <w:rFonts w:ascii="Times New Roman" w:hAnsi="Times New Roman" w:cs="Times New Roman"/>
-          <w:sz w:val="28"/>
-          <w:szCs w:val="28"/>
-        </w:rPr>
-        <w:t xml:space="preserve">отображения </w:t>
-      </w:r>
-      <w:r>
-        <w:rPr>
-          <w:rFonts w:ascii="Times New Roman" w:hAnsi="Times New Roman" w:cs="Times New Roman"/>
-          <w:sz w:val="28"/>
-          <w:szCs w:val="28"/>
-        </w:rPr>
-        <w:t>списка</w:t>
-      </w:r>
-      <w:r>
-        <w:rPr>
-          <w:rFonts w:ascii="Times New Roman" w:hAnsi="Times New Roman" w:cs="Times New Roman"/>
-          <w:sz w:val="28"/>
-          <w:szCs w:val="28"/>
-        </w:rPr>
-        <w:t xml:space="preserve"> </w:t>
-      </w:r>
-      <w:r>
-        <w:rPr>
-          <w:rFonts w:ascii="Times New Roman" w:hAnsi="Times New Roman" w:cs="Times New Roman"/>
-          <w:sz w:val="28"/>
-          <w:szCs w:val="28"/>
-        </w:rPr>
-        <w:t>отделов</w:t>
-      </w:r>
-      <w:r>
-        <w:rPr>
-          <w:rFonts w:ascii="Times New Roman" w:hAnsi="Times New Roman" w:cs="Times New Roman"/>
-          <w:sz w:val="28"/>
-          <w:szCs w:val="28"/>
-        </w:rPr>
-        <w:t xml:space="preserve"> в виде таблицы (см. рисунок 16) со следующими столбцами:</w:t>
-      </w:r>
-    </w:p>
-    <w:p>
-      <w:pPr>
-        <w:spacing w:after="0" w:line="276" w:lineRule="auto"/>
-        <w:ind w:firstLine="709"/>
-        <w:contextualSpacing/>
-        <w:jc w:val="both"/>
-        <w:rPr>
-          <w:rFonts w:ascii="Times New Roman" w:hAnsi="Times New Roman" w:cs="Times New Roman"/>
-          <w:sz w:val="28"/>
-          <w:szCs w:val="28"/>
-        </w:rPr>
-      </w:pPr>
-      <w:r>
-        <w:rPr>
-          <w:rFonts w:ascii="Times New Roman" w:hAnsi="Times New Roman" w:cs="Times New Roman"/>
-          <w:sz w:val="28"/>
-          <w:szCs w:val="28"/>
-        </w:rPr>
-        <w:t>- столбец «</w:t>
-      </w:r>
+        <w:t>FastAPI</w:t>
+      </w:r>
+      <w:proofErr w:type="spellEnd"/>
+      <w:r>
+        <w:rPr>
+          <w:rFonts w:ascii="Times New Roman" w:hAnsi="Times New Roman" w:cs="Times New Roman"/>
+          <w:sz w:val="28"/>
+          <w:szCs w:val="28"/>
+        </w:rPr>
+        <w:t>», реализующего f</w:t>
+      </w:r>
+      <w:proofErr w:type="spellStart"/>
       <w:r>
         <w:rPr>
           <w:rFonts w:ascii="Times New Roman" w:hAnsi="Times New Roman" w:cs="Times New Roman"/>
@@ -2035,52 +2000,16 @@
           <w:szCs w:val="28"/>
           <w:lang w:val="en-US"/>
         </w:rPr>
-        <w:t>id</w:t>
-      </w:r>
-      <w:r>
-        <w:rPr>
-          <w:rFonts w:ascii="Times New Roman" w:hAnsi="Times New Roman" w:cs="Times New Roman"/>
-          <w:sz w:val="28"/>
-          <w:szCs w:val="28"/>
-        </w:rPr>
-        <w:t xml:space="preserve">» </w:t>
-      </w:r>
-      <w:r>
-        <w:rPr>
-          <w:rFonts w:ascii="Times New Roman" w:hAnsi="Times New Roman" w:cs="Times New Roman"/>
-          <w:sz w:val="28"/>
-          <w:szCs w:val="28"/>
-        </w:rPr>
-        <w:t>-</w:t>
-      </w:r>
-      <w:r>
-        <w:rPr>
-          <w:rFonts w:ascii="Times New Roman" w:hAnsi="Times New Roman" w:cs="Times New Roman"/>
-          <w:sz w:val="28"/>
-          <w:szCs w:val="28"/>
-        </w:rPr>
-        <w:t xml:space="preserve"> идентификационный номер отдела;</w:t>
-      </w:r>
-    </w:p>
-    <w:p>
-      <w:pPr>
-        <w:spacing w:after="0" w:line="276" w:lineRule="auto"/>
-        <w:ind w:firstLine="709"/>
-        <w:contextualSpacing/>
-        <w:jc w:val="both"/>
-        <w:rPr>
-          <w:rFonts w:ascii="Times New Roman" w:hAnsi="Times New Roman" w:cs="Times New Roman"/>
-          <w:sz w:val="28"/>
-          <w:szCs w:val="28"/>
-        </w:rPr>
-      </w:pPr>
-      <w:r>
-        <w:rPr>
-          <w:rFonts w:ascii="Times New Roman" w:hAnsi="Times New Roman" w:cs="Times New Roman"/>
-          <w:sz w:val="28"/>
-          <w:szCs w:val="28"/>
-        </w:rPr>
-        <w:t>- столбец «</w:t>
+        <w:t>rontend</w:t>
+      </w:r>
+      <w:proofErr w:type="spellEnd"/>
+      <w:r>
+        <w:rPr>
+          <w:rFonts w:ascii="Times New Roman" w:hAnsi="Times New Roman" w:cs="Times New Roman"/>
+          <w:sz w:val="28"/>
+          <w:szCs w:val="28"/>
+        </w:rPr>
+        <w:t xml:space="preserve"> и </w:t>
       </w:r>
       <w:r>
         <w:rPr>
@@ -2089,162 +2018,24 @@
           <w:szCs w:val="28"/>
           <w:lang w:val="en-US"/>
         </w:rPr>
-        <w:t>name</w:t>
-      </w:r>
-      <w:r>
-        <w:rPr>
-          <w:rFonts w:ascii="Times New Roman" w:hAnsi="Times New Roman" w:cs="Times New Roman"/>
-          <w:sz w:val="28"/>
-          <w:szCs w:val="28"/>
-        </w:rPr>
-        <w:t xml:space="preserve">» </w:t>
-      </w:r>
-      <w:r>
-        <w:rPr>
-          <w:rFonts w:ascii="Times New Roman" w:hAnsi="Times New Roman" w:cs="Times New Roman"/>
-          <w:sz w:val="28"/>
-          <w:szCs w:val="28"/>
-        </w:rPr>
-        <w:t>-</w:t>
-      </w:r>
-      <w:r>
-        <w:rPr>
-          <w:rFonts w:ascii="Times New Roman" w:hAnsi="Times New Roman" w:cs="Times New Roman"/>
-          <w:sz w:val="28"/>
-          <w:szCs w:val="28"/>
-        </w:rPr>
-        <w:t xml:space="preserve"> название отдела</w:t>
-      </w:r>
-      <w:r>
-        <w:rPr>
-          <w:rFonts w:ascii="Times New Roman" w:hAnsi="Times New Roman" w:cs="Times New Roman"/>
-          <w:sz w:val="28"/>
-          <w:szCs w:val="28"/>
-        </w:rPr>
-        <w:t>.</w:t>
-      </w:r>
-    </w:p>
-    <w:p>
-      <w:pPr>
-        <w:spacing w:after="0" w:line="276" w:lineRule="auto"/>
-        <w:ind w:firstLine="709"/>
-        <w:contextualSpacing/>
-        <w:jc w:val="both"/>
-        <w:rPr>
-          <w:rFonts w:ascii="Times New Roman" w:hAnsi="Times New Roman" w:cs="Times New Roman"/>
-          <w:sz w:val="28"/>
-          <w:szCs w:val="28"/>
-        </w:rPr>
-      </w:pPr>
-    </w:p>
-    <w:p>
-      <w:pPr>
-        <w:spacing w:after="0" w:line="276" w:lineRule="auto"/>
-        <w:contextualSpacing/>
-        <w:jc w:val="center"/>
-        <w:rPr>
-          <w:rFonts w:ascii="Times New Roman" w:hAnsi="Times New Roman" w:cs="Times New Roman"/>
-          <w:sz w:val="28"/>
-          <w:szCs w:val="28"/>
-        </w:rPr>
-      </w:pPr>
-      <w:r>
-        <w:rPr>
-          <w:noProof/>
+        <w:t>backend</w:t>
+      </w:r>
+      <w:r>
+        <w:rPr>
+          <w:rFonts w:ascii="Times New Roman" w:hAnsi="Times New Roman" w:cs="Times New Roman"/>
+          <w:sz w:val="28"/>
+          <w:szCs w:val="28"/>
+        </w:rPr>
+        <w:t xml:space="preserve"> части веб–интерфейса. Разработана диаграмма базы данных, описывающая структуру базы данных </w:t>
+      </w:r>
+      <w:r>
+        <w:rPr>
+          <w:rFonts w:ascii="Times New Roman" w:hAnsi="Times New Roman" w:cs="Times New Roman"/>
+          <w:sz w:val="28"/>
+          <w:szCs w:val="28"/>
         </w:rPr>
         <w:lastRenderedPageBreak/>
-        <w:drawing>
-          <wp:inline distT="0" distB="0" distL="0" distR="0" wp14:anchorId="3BE74225" wp14:editId="31E158D6">
-            <wp:extent cx="5471160" cy="889635"/>
-            <wp:effectExtent l="0" t="0" r="0" b="5715"/>
-            <wp:docPr id="30" name="Рисунок 30"/>
-            <wp:cNvGraphicFramePr>
-              <a:graphicFrameLocks xmlns:a="http://schemas.openxmlformats.org/drawingml/2006/main" noChangeAspect="1"/>
-            </wp:cNvGraphicFramePr>
-            <a:graphic xmlns:a="http://schemas.openxmlformats.org/drawingml/2006/main">
-              <a:graphicData uri="http://schemas.openxmlformats.org/drawingml/2006/picture">
-                <pic:pic xmlns:pic="http://schemas.openxmlformats.org/drawingml/2006/picture">
-                  <pic:nvPicPr>
-                    <pic:cNvPr id="1" name=""/>
-                    <pic:cNvPicPr/>
-                  </pic:nvPicPr>
-                  <pic:blipFill>
-                    <a:blip r:embed="rId14"/>
-                    <a:stretch>
-                      <a:fillRect/>
-                    </a:stretch>
-                  </pic:blipFill>
-                  <pic:spPr>
-                    <a:xfrm>
-                      <a:off x="0" y="0"/>
-                      <a:ext cx="5471160" cy="889635"/>
-                    </a:xfrm>
-                    <a:prstGeom prst="rect">
-                      <a:avLst/>
-                    </a:prstGeom>
-                  </pic:spPr>
-                </pic:pic>
-              </a:graphicData>
-            </a:graphic>
-          </wp:inline>
-        </w:drawing>
-      </w:r>
-    </w:p>
-    <w:p>
-      <w:pPr>
-        <w:spacing w:after="0" w:line="276" w:lineRule="auto"/>
-        <w:ind w:firstLine="709"/>
-        <w:contextualSpacing/>
-        <w:jc w:val="center"/>
-        <w:rPr>
-          <w:rFonts w:ascii="Times New Roman" w:hAnsi="Times New Roman" w:cs="Times New Roman"/>
-          <w:sz w:val="28"/>
-          <w:szCs w:val="28"/>
-        </w:rPr>
-      </w:pPr>
-      <w:r>
-        <w:rPr>
-          <w:rFonts w:ascii="Times New Roman" w:hAnsi="Times New Roman" w:cs="Times New Roman"/>
-          <w:sz w:val="28"/>
-          <w:szCs w:val="28"/>
-        </w:rPr>
-        <w:t>Рисунок 19 – Список отделов</w:t>
-      </w:r>
-    </w:p>
-    <w:bookmarkEnd w:id="14"/>
-    <w:p>
-      <w:pPr>
-        <w:spacing w:after="0" w:line="276" w:lineRule="auto"/>
-        <w:ind w:firstLine="709"/>
-        <w:contextualSpacing/>
-        <w:jc w:val="center"/>
-        <w:rPr>
-          <w:rFonts w:ascii="Times New Roman" w:hAnsi="Times New Roman" w:cs="Times New Roman"/>
-          <w:sz w:val="28"/>
-          <w:szCs w:val="28"/>
-        </w:rPr>
-      </w:pPr>
-    </w:p>
-    <w:p>
-      <w:pPr>
-        <w:spacing w:after="0" w:line="276" w:lineRule="auto"/>
-        <w:ind w:firstLine="709"/>
-        <w:contextualSpacing/>
-        <w:jc w:val="both"/>
-        <w:rPr>
-          <w:rFonts w:ascii="Times New Roman" w:hAnsi="Times New Roman" w:cs="Times New Roman"/>
-          <w:sz w:val="28"/>
-          <w:szCs w:val="28"/>
-        </w:rPr>
-      </w:pPr>
-      <w:bookmarkStart w:id="15" w:name="_Hlk155458759"/>
-      <w:r>
-        <w:rPr>
-          <w:rFonts w:ascii="Times New Roman" w:hAnsi="Times New Roman" w:cs="Times New Roman"/>
-          <w:sz w:val="28"/>
-          <w:szCs w:val="28"/>
-        </w:rPr>
-        <w:t>Раздел «</w:t>
+        <w:t xml:space="preserve">разрабатываемой системы. Обработчик камер реализован с помощью языка программирования </w:t>
       </w:r>
       <w:r>
         <w:rPr>
@@ -2253,15 +2044,15 @@
           <w:szCs w:val="28"/>
           <w:lang w:val="en-US"/>
         </w:rPr>
-        <w:t>Unidentified</w:t>
-      </w:r>
-      <w:r>
-        <w:rPr>
-          <w:rFonts w:ascii="Times New Roman" w:hAnsi="Times New Roman" w:cs="Times New Roman"/>
-          <w:sz w:val="28"/>
-          <w:szCs w:val="28"/>
-        </w:rPr>
-        <w:t xml:space="preserve"> </w:t>
+        <w:t>Python</w:t>
+      </w:r>
+      <w:r>
+        <w:rPr>
+          <w:rFonts w:ascii="Times New Roman" w:hAnsi="Times New Roman" w:cs="Times New Roman"/>
+          <w:sz w:val="28"/>
+          <w:szCs w:val="28"/>
+        </w:rPr>
+        <w:t xml:space="preserve"> и библиотек «</w:t>
       </w:r>
       <w:r>
         <w:rPr>
@@ -2270,110 +2061,16 @@
           <w:szCs w:val="28"/>
           <w:lang w:val="en-US"/>
         </w:rPr>
-        <w:t>faces</w:t>
-      </w:r>
-      <w:r>
-        <w:rPr>
-          <w:rFonts w:ascii="Times New Roman" w:hAnsi="Times New Roman" w:cs="Times New Roman"/>
-          <w:sz w:val="28"/>
-          <w:szCs w:val="28"/>
-        </w:rPr>
-        <w:t xml:space="preserve">» </w:t>
-      </w:r>
-      <w:r>
-        <w:rPr>
-          <w:rFonts w:ascii="Times New Roman" w:hAnsi="Times New Roman" w:cs="Times New Roman"/>
-          <w:sz w:val="28"/>
-          <w:szCs w:val="28"/>
-        </w:rPr>
-        <w:t>-</w:t>
-      </w:r>
-      <w:r>
-        <w:rPr>
-          <w:rFonts w:ascii="Times New Roman" w:hAnsi="Times New Roman" w:cs="Times New Roman"/>
-          <w:sz w:val="28"/>
-          <w:szCs w:val="28"/>
-        </w:rPr>
-        <w:t xml:space="preserve"> предназначен для </w:t>
-      </w:r>
-      <w:r>
-        <w:rPr>
-          <w:rFonts w:ascii="Times New Roman" w:hAnsi="Times New Roman" w:cs="Times New Roman"/>
-          <w:sz w:val="28"/>
-          <w:szCs w:val="28"/>
-        </w:rPr>
-        <w:t xml:space="preserve">отображения </w:t>
-      </w:r>
-      <w:r>
-        <w:rPr>
-          <w:rFonts w:ascii="Times New Roman" w:hAnsi="Times New Roman" w:cs="Times New Roman"/>
-          <w:sz w:val="28"/>
-          <w:szCs w:val="28"/>
-        </w:rPr>
-        <w:t>списка</w:t>
-      </w:r>
-      <w:r>
-        <w:rPr>
-          <w:rFonts w:ascii="Times New Roman" w:hAnsi="Times New Roman" w:cs="Times New Roman"/>
-          <w:sz w:val="28"/>
-          <w:szCs w:val="28"/>
-        </w:rPr>
-        <w:t xml:space="preserve"> </w:t>
-      </w:r>
-      <w:r>
-        <w:rPr>
-          <w:rFonts w:ascii="Times New Roman" w:hAnsi="Times New Roman" w:cs="Times New Roman"/>
-          <w:sz w:val="28"/>
-          <w:szCs w:val="28"/>
-        </w:rPr>
-        <w:t>неопознанных лиц</w:t>
-      </w:r>
-      <w:r>
-        <w:rPr>
-          <w:rFonts w:ascii="Times New Roman" w:hAnsi="Times New Roman" w:cs="Times New Roman"/>
-          <w:sz w:val="28"/>
-          <w:szCs w:val="28"/>
-        </w:rPr>
-        <w:t xml:space="preserve"> в виде таблицы (см. рисунок </w:t>
-      </w:r>
-      <w:r>
-        <w:rPr>
-          <w:rFonts w:ascii="Times New Roman" w:hAnsi="Times New Roman" w:cs="Times New Roman"/>
-          <w:sz w:val="28"/>
-          <w:szCs w:val="28"/>
-        </w:rPr>
-        <w:t>20</w:t>
-      </w:r>
-      <w:r>
-        <w:rPr>
-          <w:rFonts w:ascii="Times New Roman" w:hAnsi="Times New Roman" w:cs="Times New Roman"/>
-          <w:sz w:val="28"/>
-          <w:szCs w:val="28"/>
-        </w:rPr>
-        <w:t>) со следующими столбцами:</w:t>
-      </w:r>
-    </w:p>
-    <w:p>
-      <w:pPr>
-        <w:spacing w:after="0" w:line="276" w:lineRule="auto"/>
-        <w:ind w:firstLine="709"/>
-        <w:contextualSpacing/>
-        <w:jc w:val="both"/>
-        <w:rPr>
-          <w:rFonts w:ascii="Times New Roman" w:hAnsi="Times New Roman" w:cs="Times New Roman"/>
-          <w:sz w:val="28"/>
-          <w:szCs w:val="28"/>
-        </w:rPr>
-      </w:pPr>
-      <w:r>
-        <w:rPr>
-          <w:rFonts w:ascii="Times New Roman" w:hAnsi="Times New Roman" w:cs="Times New Roman"/>
-          <w:sz w:val="28"/>
-          <w:szCs w:val="28"/>
-        </w:rPr>
-        <w:t>- столбец «</w:t>
-      </w:r>
-      <w:proofErr w:type="spellStart"/>
+        <w:t>OpenCV</w:t>
+      </w:r>
+      <w:r>
+        <w:rPr>
+          <w:rFonts w:ascii="Times New Roman" w:hAnsi="Times New Roman" w:cs="Times New Roman"/>
+          <w:sz w:val="28"/>
+          <w:szCs w:val="28"/>
+        </w:rPr>
+        <w:t>», «</w:t>
+      </w:r>
       <w:r>
         <w:rPr>
           <w:rFonts w:ascii="Times New Roman" w:hAnsi="Times New Roman" w:cs="Times New Roman"/>
@@ -2381,53 +2078,15 @@
           <w:szCs w:val="28"/>
           <w:lang w:val="en-US"/>
         </w:rPr>
-        <w:t>timedate</w:t>
-      </w:r>
-      <w:proofErr w:type="spellEnd"/>
-      <w:r>
-        <w:rPr>
-          <w:rFonts w:ascii="Times New Roman" w:hAnsi="Times New Roman" w:cs="Times New Roman"/>
-          <w:sz w:val="28"/>
-          <w:szCs w:val="28"/>
-        </w:rPr>
-        <w:t xml:space="preserve">» </w:t>
-      </w:r>
-      <w:r>
-        <w:rPr>
-          <w:rFonts w:ascii="Times New Roman" w:hAnsi="Times New Roman" w:cs="Times New Roman"/>
-          <w:sz w:val="28"/>
-          <w:szCs w:val="28"/>
-        </w:rPr>
-        <w:t>-</w:t>
-      </w:r>
-      <w:r>
-        <w:rPr>
-          <w:rFonts w:ascii="Times New Roman" w:hAnsi="Times New Roman" w:cs="Times New Roman"/>
-          <w:sz w:val="28"/>
-          <w:szCs w:val="28"/>
-        </w:rPr>
-        <w:t xml:space="preserve"> дата и время фиксации лица;</w:t>
-      </w:r>
-    </w:p>
-    <w:p>
-      <w:pPr>
-        <w:spacing w:after="0" w:line="276" w:lineRule="auto"/>
-        <w:ind w:firstLine="709"/>
-        <w:contextualSpacing/>
-        <w:jc w:val="both"/>
-        <w:rPr>
-          <w:rFonts w:ascii="Times New Roman" w:hAnsi="Times New Roman" w:cs="Times New Roman"/>
-          <w:sz w:val="28"/>
-          <w:szCs w:val="28"/>
-        </w:rPr>
-      </w:pPr>
-      <w:r>
-        <w:rPr>
-          <w:rFonts w:ascii="Times New Roman" w:hAnsi="Times New Roman" w:cs="Times New Roman"/>
-          <w:sz w:val="28"/>
-          <w:szCs w:val="28"/>
-        </w:rPr>
-        <w:t>- столбец «</w:t>
+        <w:t>face</w:t>
+      </w:r>
+      <w:r>
+        <w:rPr>
+          <w:rFonts w:ascii="Times New Roman" w:hAnsi="Times New Roman" w:cs="Times New Roman"/>
+          <w:sz w:val="28"/>
+          <w:szCs w:val="28"/>
+        </w:rPr>
+        <w:t>_</w:t>
       </w:r>
       <w:r>
         <w:rPr>
@@ -2436,196 +2095,15 @@
           <w:szCs w:val="28"/>
           <w:lang w:val="en-US"/>
         </w:rPr>
-        <w:t>cam</w:t>
-      </w:r>
-      <w:r>
-        <w:rPr>
-          <w:rFonts w:ascii="Times New Roman" w:hAnsi="Times New Roman" w:cs="Times New Roman"/>
-          <w:sz w:val="28"/>
-          <w:szCs w:val="28"/>
-        </w:rPr>
-        <w:t xml:space="preserve"> </w:t>
-      </w:r>
-      <w:r>
-        <w:rPr>
-          <w:rFonts w:ascii="Times New Roman" w:hAnsi="Times New Roman" w:cs="Times New Roman"/>
-          <w:sz w:val="28"/>
-          <w:szCs w:val="28"/>
-          <w:lang w:val="en-US"/>
-        </w:rPr>
-        <w:t>id</w:t>
-      </w:r>
-      <w:r>
-        <w:rPr>
-          <w:rFonts w:ascii="Times New Roman" w:hAnsi="Times New Roman" w:cs="Times New Roman"/>
-          <w:sz w:val="28"/>
-          <w:szCs w:val="28"/>
-        </w:rPr>
-        <w:t xml:space="preserve">» </w:t>
-      </w:r>
-      <w:r>
-        <w:rPr>
-          <w:rFonts w:ascii="Times New Roman" w:hAnsi="Times New Roman" w:cs="Times New Roman"/>
-          <w:sz w:val="28"/>
-          <w:szCs w:val="28"/>
-        </w:rPr>
-        <w:t>-</w:t>
-      </w:r>
-      <w:r>
-        <w:rPr>
-          <w:rFonts w:ascii="Times New Roman" w:hAnsi="Times New Roman" w:cs="Times New Roman"/>
-          <w:sz w:val="28"/>
-          <w:szCs w:val="28"/>
-        </w:rPr>
-        <w:t xml:space="preserve"> идентификационный номер камеры;</w:t>
-      </w:r>
-    </w:p>
-    <w:p>
-      <w:pPr>
-        <w:spacing w:after="0" w:line="276" w:lineRule="auto"/>
-        <w:ind w:firstLine="709"/>
-        <w:contextualSpacing/>
-        <w:jc w:val="both"/>
-        <w:rPr>
-          <w:rFonts w:ascii="Times New Roman" w:hAnsi="Times New Roman" w:cs="Times New Roman"/>
-          <w:sz w:val="28"/>
-          <w:szCs w:val="28"/>
-        </w:rPr>
-      </w:pPr>
-      <w:r>
-        <w:rPr>
-          <w:rFonts w:ascii="Times New Roman" w:hAnsi="Times New Roman" w:cs="Times New Roman"/>
-          <w:sz w:val="28"/>
-          <w:szCs w:val="28"/>
-        </w:rPr>
-        <w:t>- столбец «</w:t>
-      </w:r>
-      <w:r>
-        <w:rPr>
-          <w:rFonts w:ascii="Times New Roman" w:hAnsi="Times New Roman" w:cs="Times New Roman"/>
-          <w:sz w:val="28"/>
-          <w:szCs w:val="28"/>
-          <w:lang w:val="en-US"/>
-        </w:rPr>
-        <w:t>file</w:t>
-      </w:r>
-      <w:r>
-        <w:rPr>
-          <w:rFonts w:ascii="Times New Roman" w:hAnsi="Times New Roman" w:cs="Times New Roman"/>
-          <w:sz w:val="28"/>
-          <w:szCs w:val="28"/>
-        </w:rPr>
-        <w:t xml:space="preserve">» </w:t>
-      </w:r>
-      <w:r>
-        <w:rPr>
-          <w:rFonts w:ascii="Times New Roman" w:hAnsi="Times New Roman" w:cs="Times New Roman"/>
-          <w:sz w:val="28"/>
-          <w:szCs w:val="28"/>
-        </w:rPr>
-        <w:t>-</w:t>
-      </w:r>
-      <w:r>
-        <w:rPr>
-          <w:rFonts w:ascii="Times New Roman" w:hAnsi="Times New Roman" w:cs="Times New Roman"/>
-          <w:sz w:val="28"/>
-          <w:szCs w:val="28"/>
-        </w:rPr>
-        <w:t xml:space="preserve"> фото неопознанного лица</w:t>
-      </w:r>
-      <w:r>
-        <w:rPr>
-          <w:rFonts w:ascii="Times New Roman" w:hAnsi="Times New Roman" w:cs="Times New Roman"/>
-          <w:sz w:val="28"/>
-          <w:szCs w:val="28"/>
-        </w:rPr>
-        <w:t>.</w:t>
-      </w:r>
-    </w:p>
-    <w:p>
-      <w:pPr>
-        <w:spacing w:after="0" w:line="276" w:lineRule="auto"/>
-        <w:ind w:firstLine="709"/>
-        <w:contextualSpacing/>
-        <w:jc w:val="center"/>
-        <w:rPr>
-          <w:rFonts w:ascii="Times New Roman" w:hAnsi="Times New Roman" w:cs="Times New Roman"/>
-          <w:sz w:val="28"/>
-          <w:szCs w:val="28"/>
-        </w:rPr>
-      </w:pPr>
-    </w:p>
-    <w:p>
-      <w:pPr>
-        <w:spacing w:after="0" w:line="276" w:lineRule="auto"/>
-        <w:contextualSpacing/>
-        <w:jc w:val="center"/>
-        <w:rPr>
-          <w:rFonts w:ascii="Times New Roman" w:hAnsi="Times New Roman" w:cs="Times New Roman"/>
-          <w:sz w:val="28"/>
-          <w:szCs w:val="28"/>
-        </w:rPr>
-      </w:pPr>
-      <w:r>
-        <w:rPr>
-          <w:noProof/>
-        </w:rPr>
-        <w:drawing>
-          <wp:inline distT="0" distB="0" distL="0" distR="0" wp14:anchorId="2D19E9F4" wp14:editId="5630F1CF">
-            <wp:extent cx="5940425" cy="2347595"/>
-            <wp:effectExtent l="0" t="0" r="3175" b="0"/>
-            <wp:docPr id="10" name="Рисунок 10"/>
-            <wp:cNvGraphicFramePr>
-              <a:graphicFrameLocks xmlns:a="http://schemas.openxmlformats.org/drawingml/2006/main" noChangeAspect="1"/>
-            </wp:cNvGraphicFramePr>
-            <a:graphic xmlns:a="http://schemas.openxmlformats.org/drawingml/2006/main">
-              <a:graphicData uri="http://schemas.openxmlformats.org/drawingml/2006/picture">
-                <pic:pic xmlns:pic="http://schemas.openxmlformats.org/drawingml/2006/picture">
-                  <pic:nvPicPr>
-                    <pic:cNvPr id="1" name=""/>
-                    <pic:cNvPicPr/>
-                  </pic:nvPicPr>
-                  <pic:blipFill>
-                    <a:blip r:embed="rId15"/>
-                    <a:stretch>
-                      <a:fillRect/>
-                    </a:stretch>
-                  </pic:blipFill>
-                  <pic:spPr>
-                    <a:xfrm>
-                      <a:off x="0" y="0"/>
-                      <a:ext cx="5940425" cy="2347595"/>
-                    </a:xfrm>
-                    <a:prstGeom prst="rect">
-                      <a:avLst/>
-                    </a:prstGeom>
-                  </pic:spPr>
-                </pic:pic>
-              </a:graphicData>
-            </a:graphic>
-          </wp:inline>
-        </w:drawing>
-      </w:r>
-    </w:p>
-    <w:p>
-      <w:pPr>
-        <w:spacing w:after="0" w:line="276" w:lineRule="auto"/>
-        <w:ind w:firstLine="709"/>
-        <w:contextualSpacing/>
-        <w:jc w:val="center"/>
-        <w:rPr>
-          <w:rFonts w:ascii="Times New Roman" w:hAnsi="Times New Roman" w:cs="Times New Roman"/>
-          <w:sz w:val="28"/>
-          <w:szCs w:val="28"/>
-        </w:rPr>
-      </w:pPr>
-      <w:r>
-        <w:rPr>
-          <w:rFonts w:ascii="Times New Roman" w:hAnsi="Times New Roman" w:cs="Times New Roman"/>
-          <w:sz w:val="28"/>
-          <w:szCs w:val="28"/>
-        </w:rPr>
-        <w:t>Рисунок 20 – Список неопознанных лиц</w:t>
+        <w:t>recognition</w:t>
+      </w:r>
+      <w:r>
+        <w:rPr>
+          <w:rFonts w:ascii="Times New Roman" w:hAnsi="Times New Roman" w:cs="Times New Roman"/>
+          <w:sz w:val="28"/>
+          <w:szCs w:val="28"/>
+        </w:rPr>
+        <w:t xml:space="preserve">». Алгоритм работы обработки камер состоит нескольких этапов: получение кадра из видеопотока камеры, нахождение лица на кадре, сравнение лица с лицами из базы данных. </w:t>
       </w:r>
     </w:p>
     <w:p>
@@ -2635,156 +2113,13 @@
         <w:jc w:val="both"/>
         <w:rPr>
           <w:rFonts w:ascii="Times New Roman" w:hAnsi="Times New Roman" w:cs="Times New Roman"/>
+          <w:b/>
+          <w:bCs/>
           <w:sz w:val="28"/>
           <w:szCs w:val="28"/>
         </w:rPr>
       </w:pPr>
     </w:p>
-    <w:p>
-      <w:pPr>
-        <w:spacing w:after="0" w:line="276" w:lineRule="auto"/>
-        <w:ind w:firstLine="709"/>
-        <w:contextualSpacing/>
-        <w:jc w:val="both"/>
-        <w:rPr>
-          <w:rFonts w:ascii="Times New Roman" w:hAnsi="Times New Roman" w:cs="Times New Roman"/>
-          <w:sz w:val="28"/>
-          <w:szCs w:val="28"/>
-        </w:rPr>
-      </w:pPr>
-      <w:r>
-        <w:rPr>
-          <w:rFonts w:ascii="Times New Roman" w:hAnsi="Times New Roman" w:cs="Times New Roman"/>
-          <w:sz w:val="28"/>
-          <w:szCs w:val="28"/>
-        </w:rPr>
-        <w:t>Вывод: Система состоит из двух частей - веб-интерфейс и обработчик-камеры; веб-интерфейс реализован с помощью фреймворка «</w:t>
-      </w:r>
-      <w:proofErr w:type="spellStart"/>
-      <w:r>
-        <w:rPr>
-          <w:rFonts w:ascii="Times New Roman" w:hAnsi="Times New Roman" w:cs="Times New Roman"/>
-          <w:sz w:val="28"/>
-          <w:szCs w:val="28"/>
-          <w:lang w:val="en-US"/>
-        </w:rPr>
-        <w:t>FastAPI</w:t>
-      </w:r>
-      <w:proofErr w:type="spellEnd"/>
-      <w:r>
-        <w:rPr>
-          <w:rFonts w:ascii="Times New Roman" w:hAnsi="Times New Roman" w:cs="Times New Roman"/>
-          <w:sz w:val="28"/>
-          <w:szCs w:val="28"/>
-        </w:rPr>
-        <w:t>», реализующего f</w:t>
-      </w:r>
-      <w:proofErr w:type="spellStart"/>
-      <w:r>
-        <w:rPr>
-          <w:rFonts w:ascii="Times New Roman" w:hAnsi="Times New Roman" w:cs="Times New Roman"/>
-          <w:sz w:val="28"/>
-          <w:szCs w:val="28"/>
-          <w:lang w:val="en-US"/>
-        </w:rPr>
-        <w:t>rontend</w:t>
-      </w:r>
-      <w:proofErr w:type="spellEnd"/>
-      <w:r>
-        <w:rPr>
-          <w:rFonts w:ascii="Times New Roman" w:hAnsi="Times New Roman" w:cs="Times New Roman"/>
-          <w:sz w:val="28"/>
-          <w:szCs w:val="28"/>
-        </w:rPr>
-        <w:t xml:space="preserve"> и </w:t>
-      </w:r>
-      <w:r>
-        <w:rPr>
-          <w:rFonts w:ascii="Times New Roman" w:hAnsi="Times New Roman" w:cs="Times New Roman"/>
-          <w:sz w:val="28"/>
-          <w:szCs w:val="28"/>
-          <w:lang w:val="en-US"/>
-        </w:rPr>
-        <w:t>backend</w:t>
-      </w:r>
-      <w:r>
-        <w:rPr>
-          <w:rFonts w:ascii="Times New Roman" w:hAnsi="Times New Roman" w:cs="Times New Roman"/>
-          <w:sz w:val="28"/>
-          <w:szCs w:val="28"/>
-        </w:rPr>
-        <w:t xml:space="preserve"> части веб-интерфейса. Разработана диаграмма базы данных, описывающая структуру базы данных разрабатываемой системы. Обработчик камер реализован с помощью языка программирования </w:t>
-      </w:r>
-      <w:r>
-        <w:rPr>
-          <w:rFonts w:ascii="Times New Roman" w:hAnsi="Times New Roman" w:cs="Times New Roman"/>
-          <w:sz w:val="28"/>
-          <w:szCs w:val="28"/>
-          <w:lang w:val="en-US"/>
-        </w:rPr>
-        <w:t>Python</w:t>
-      </w:r>
-      <w:r>
-        <w:rPr>
-          <w:rFonts w:ascii="Times New Roman" w:hAnsi="Times New Roman" w:cs="Times New Roman"/>
-          <w:sz w:val="28"/>
-          <w:szCs w:val="28"/>
-        </w:rPr>
-        <w:t xml:space="preserve"> и библиотек «</w:t>
-      </w:r>
-      <w:r>
-        <w:rPr>
-          <w:rFonts w:ascii="Times New Roman" w:hAnsi="Times New Roman" w:cs="Times New Roman"/>
-          <w:sz w:val="28"/>
-          <w:szCs w:val="28"/>
-          <w:lang w:val="en-US"/>
-        </w:rPr>
-        <w:t>OpenCV</w:t>
-      </w:r>
-      <w:r>
-        <w:rPr>
-          <w:rFonts w:ascii="Times New Roman" w:hAnsi="Times New Roman" w:cs="Times New Roman"/>
-          <w:sz w:val="28"/>
-          <w:szCs w:val="28"/>
-        </w:rPr>
-        <w:t>», «</w:t>
-      </w:r>
-      <w:r>
-        <w:rPr>
-          <w:rFonts w:ascii="Times New Roman" w:hAnsi="Times New Roman" w:cs="Times New Roman"/>
-          <w:sz w:val="28"/>
-          <w:szCs w:val="28"/>
-          <w:lang w:val="en-US"/>
-        </w:rPr>
-        <w:t>face</w:t>
-      </w:r>
-      <w:r>
-        <w:rPr>
-          <w:rFonts w:ascii="Times New Roman" w:hAnsi="Times New Roman" w:cs="Times New Roman"/>
-          <w:sz w:val="28"/>
-          <w:szCs w:val="28"/>
-        </w:rPr>
-        <w:t>_</w:t>
-      </w:r>
-      <w:r>
-        <w:rPr>
-          <w:rFonts w:ascii="Times New Roman" w:hAnsi="Times New Roman" w:cs="Times New Roman"/>
-          <w:sz w:val="28"/>
-          <w:szCs w:val="28"/>
-          <w:lang w:val="en-US"/>
-        </w:rPr>
-        <w:t>recognition</w:t>
-      </w:r>
-      <w:r>
-        <w:rPr>
-          <w:rFonts w:ascii="Times New Roman" w:hAnsi="Times New Roman" w:cs="Times New Roman"/>
-          <w:sz w:val="28"/>
-          <w:szCs w:val="28"/>
-        </w:rPr>
-        <w:t xml:space="preserve">». Алгоритм работы обработки камер состоит нескольких этапов: получение кадра из видеопотока камеры, нахождение лица на кадре, сравнение лица с лицами из базы данных. </w:t>
-      </w:r>
-    </w:p>
-    <w:bookmarkEnd w:id="15"/>
     <w:p>
       <w:pPr>
         <w:spacing w:after="0" w:line="276" w:lineRule="auto"/>
@@ -2799,7 +2134,7 @@
     </w:p>
     <w:p/>
     <w:sectPr>
-      <w:footerReference w:type="default" r:id="rId16"/>
+      <w:footerReference w:type="default" r:id="rId14"/>
       <w:pgSz w:w="11906" w:h="16838"/>
       <w:pgMar w:top="851" w:right="850" w:bottom="1418" w:left="1701" w:header="708" w:footer="708" w:gutter="0"/>
       <w:pgNumType w:start="6"/>
@@ -7753,7 +7088,7 @@
   <w:style w:type="paragraph" w:default="1" w:styleId="a">
     <w:name w:val="Normal"/>
     <w:qFormat/>
-    <w:rsid w:val="009551A1"/>
+    <w:rsid w:val="002974A0"/>
   </w:style>
   <w:style w:type="paragraph" w:styleId="1">
     <w:name w:val="heading 1"/>

</xml_diff>